<commit_message>
dates and area chair
</commit_message>
<xml_diff>
--- a/doc/VCIP2015 CfP 3.docx
+++ b/doc/VCIP2015 CfP 3.docx
@@ -1,6 +1,6 @@
 
 <file path=word/document.xml><?xml version="1.0" encoding="utf-8"?>
-<w:document xmlns:wpc="http://schemas.microsoft.com/office/word/2010/wordprocessingCanvas" xmlns:mo="http://schemas.microsoft.com/office/mac/office/2008/main" xmlns:mc="http://schemas.openxmlformats.org/markup-compatibility/2006" xmlns:mv="urn:schemas-microsoft-com:mac:vml" xmlns:o="urn:schemas-microsoft-com:office:office" xmlns:r="http://schemas.openxmlformats.org/officeDocument/2006/relationships" xmlns:m="http://schemas.openxmlformats.org/officeDocument/2006/math" xmlns:v="urn:schemas-microsoft-com:vml" xmlns:wp14="http://schemas.microsoft.com/office/word/2010/wordprocessingDrawing" xmlns:wp="http://schemas.openxmlformats.org/drawingml/2006/wordprocessingDrawing" xmlns:w10="urn:schemas-microsoft-com:office:word" xmlns:w="http://schemas.openxmlformats.org/wordprocessingml/2006/main" xmlns:w14="http://schemas.microsoft.com/office/word/2010/wordml" xmlns:wpg="http://schemas.microsoft.com/office/word/2010/wordprocessingGroup" xmlns:wpi="http://schemas.microsoft.com/office/word/2010/wordprocessingInk" xmlns:wne="http://schemas.microsoft.com/office/word/2006/wordml" xmlns:wps="http://schemas.microsoft.com/office/word/2010/wordprocessingShape" mc:Ignorable="w14 wp14">
+<w:document xmlns:wpc="http://schemas.microsoft.com/office/word/2010/wordprocessingCanvas" xmlns:mc="http://schemas.openxmlformats.org/markup-compatibility/2006" xmlns:o="urn:schemas-microsoft-com:office:office" xmlns:r="http://schemas.openxmlformats.org/officeDocument/2006/relationships" xmlns:m="http://schemas.openxmlformats.org/officeDocument/2006/math" xmlns:v="urn:schemas-microsoft-com:vml" xmlns:wp14="http://schemas.microsoft.com/office/word/2010/wordprocessingDrawing" xmlns:wp="http://schemas.openxmlformats.org/drawingml/2006/wordprocessingDrawing" xmlns:w10="urn:schemas-microsoft-com:office:word" xmlns:w="http://schemas.openxmlformats.org/wordprocessingml/2006/main" xmlns:w14="http://schemas.microsoft.com/office/word/2010/wordml" xmlns:w15="http://schemas.microsoft.com/office/word/2012/wordml" xmlns:wpg="http://schemas.microsoft.com/office/word/2010/wordprocessingGroup" xmlns:wpi="http://schemas.microsoft.com/office/word/2010/wordprocessingInk" xmlns:wne="http://schemas.microsoft.com/office/word/2006/wordml" xmlns:wps="http://schemas.microsoft.com/office/word/2010/wordprocessingShape" mc:Ignorable="w14 w15 wp14">
   <w:body>
     <w:p>
       <w:pPr>
@@ -22,6 +22,7 @@
           <w:spacing w:val="-1"/>
           <w:sz w:val="14"/>
           <w:szCs w:val="22"/>
+          <w:lang w:val="en-SG" w:eastAsia="zh-CN"/>
         </w:rPr>
         <w:drawing>
           <wp:anchor distT="0" distB="0" distL="114300" distR="114300" simplePos="0" relativeHeight="251670528" behindDoc="1" locked="0" layoutInCell="1" allowOverlap="1" wp14:anchorId="6A8E1C43" wp14:editId="53B3F025">
@@ -49,7 +50,7 @@
                     </pic:cNvPicPr>
                   </pic:nvPicPr>
                   <pic:blipFill rotWithShape="1">
-                    <a:blip r:embed="rId7">
+                    <a:blip r:embed="rId6">
                       <a:extLst>
                         <a:ext uri="{28A0092B-C50C-407E-A947-70E740481C1C}">
                           <a14:useLocalDpi xmlns:a14="http://schemas.microsoft.com/office/drawing/2010/main" val="0"/>
@@ -73,7 +74,7 @@
                     </a:ln>
                     <a:extLst>
                       <a:ext uri="{53640926-AAD7-44d8-BBD7-CCE9431645EC}">
-                        <a14:shadowObscured xmlns:a14="http://schemas.microsoft.com/office/drawing/2010/main"/>
+                        <a14:shadowObscured xmlns:a14="http://schemas.microsoft.com/office/drawing/2010/main" xmlns:w="http://schemas.openxmlformats.org/wordprocessingml/2006/main" xmlns:w10="urn:schemas-microsoft-com:office:word" xmlns:v="urn:schemas-microsoft-com:vml" xmlns:o="urn:schemas-microsoft-com:office:office" xmlns:mv="urn:schemas-microsoft-com:mac:vml" xmlns:mo="http://schemas.microsoft.com/office/mac/office/2008/main" xmlns=""/>
                       </a:ext>
                     </a:extLst>
                   </pic:spPr>
@@ -220,6 +221,7 @@
           <w:spacing w:val="-1"/>
           <w:sz w:val="16"/>
           <w:szCs w:val="16"/>
+          <w:lang w:val="en-SG" w:eastAsia="zh-CN"/>
         </w:rPr>
         <mc:AlternateContent>
           <mc:Choice Requires="wps">
@@ -281,7 +283,7 @@
           </mc:Choice>
           <mc:Fallback>
             <w:pict>
-              <v:line id="Straight Connector 5" o:spid="_x0000_s1026" style="position:absolute;z-index:251669504;visibility:visible;mso-wrap-style:square;mso-height-percent:0;mso-wrap-distance-left:9pt;mso-wrap-distance-top:0;mso-wrap-distance-right:9pt;mso-wrap-distance-bottom:0;mso-position-horizontal:absolute;mso-position-horizontal-relative:text;mso-position-vertical:absolute;mso-position-vertical-relative:text;mso-height-percent:0;mso-height-relative:margin" from="147pt,25.5pt" to="147.7pt,670.85pt" o:gfxdata="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" strokecolor="#4f81bd [3204]"/>
+              <v:line w14:anchorId="72321805" id="Straight Connector 5" o:spid="_x0000_s1026" style="position:absolute;z-index:251669504;visibility:visible;mso-wrap-style:square;mso-height-percent:0;mso-wrap-distance-left:9pt;mso-wrap-distance-top:0;mso-wrap-distance-right:9pt;mso-wrap-distance-bottom:0;mso-position-horizontal:absolute;mso-position-horizontal-relative:text;mso-position-vertical:absolute;mso-position-vertical-relative:text;mso-height-percent:0;mso-height-relative:margin" from="147pt,25.5pt" to="147.7pt,670.85pt" o:gfxdata="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" strokecolor="#4f81bd [3204]"/>
             </w:pict>
           </mc:Fallback>
         </mc:AlternateContent>
@@ -581,29 +583,7 @@
           <w:szCs w:val="16"/>
           <w:lang w:val="en-GB"/>
         </w:rPr>
-        <w:t>Yap-</w:t>
-      </w:r>
-      <w:proofErr w:type="spellStart"/>
-      <w:r>
-        <w:rPr>
-          <w:rFonts w:ascii="Calibri" w:eastAsia="Calibri" w:hAnsi="Calibri" w:cs="Times New Roman"/>
-          <w:spacing w:val="-1"/>
-          <w:sz w:val="16"/>
-          <w:szCs w:val="16"/>
-          <w:lang w:val="en-GB"/>
-        </w:rPr>
-        <w:t>Peng</w:t>
-      </w:r>
-      <w:proofErr w:type="spellEnd"/>
-      <w:r>
-        <w:rPr>
-          <w:rFonts w:ascii="Calibri" w:eastAsia="Calibri" w:hAnsi="Calibri" w:cs="Times New Roman"/>
-          <w:spacing w:val="-1"/>
-          <w:sz w:val="16"/>
-          <w:szCs w:val="16"/>
-          <w:lang w:val="en-GB"/>
-        </w:rPr>
-        <w:t xml:space="preserve"> Tan, NTU, Singapore</w:t>
+        <w:t>Yap-Peng Tan, NTU, Singapore</w:t>
       </w:r>
     </w:p>
     <w:p>
@@ -662,6 +642,7 @@
           <w:spacing w:val="-1"/>
           <w:sz w:val="16"/>
           <w:szCs w:val="16"/>
+          <w:lang w:val="en-SG" w:eastAsia="zh-CN"/>
         </w:rPr>
         <mc:AlternateContent>
           <mc:Choice Requires="wps">
@@ -698,7 +679,7 @@
                         <a:effectLst/>
                         <a:extLst>
                           <a:ext uri="{C572A759-6A51-4108-AA02-DFA0A04FC94B}">
-                            <ma14:wrappingTextBoxFlag xmlns:ma14="http://schemas.microsoft.com/office/mac/drawingml/2011/main"/>
+                            <ma14:wrappingTextBoxFlag xmlns:ma14="http://schemas.microsoft.com/office/mac/drawingml/2011/main" xmlns:w="http://schemas.openxmlformats.org/wordprocessingml/2006/main" xmlns:w10="urn:schemas-microsoft-com:office:word" xmlns:v="urn:schemas-microsoft-com:vml" xmlns:o="urn:schemas-microsoft-com:office:office" xmlns:mv="urn:schemas-microsoft-com:mac:vml" xmlns:mo="http://schemas.microsoft.com/office/mac/office/2008/main" xmlns=""/>
                           </a:ext>
                         </a:extLst>
                       </wps:spPr>
@@ -2016,11 +1997,11 @@
           </mc:Choice>
           <mc:Fallback>
             <w:pict>
-              <v:shapetype id="_x0000_t202" coordsize="21600,21600" o:spt="202" path="m0,0l0,21600,21600,21600,21600,0xe">
+              <v:shapetype w14:anchorId="7170A316" id="_x0000_t202" coordsize="21600,21600" o:spt="202" path="m,l,21600r21600,l21600,xe">
                 <v:stroke joinstyle="miter"/>
                 <v:path gradientshapeok="t" o:connecttype="rect"/>
               </v:shapetype>
-              <v:shape id="Text Box 3" o:spid="_x0000_s1026" type="#_x0000_t202" style="position:absolute;left:0;text-align:left;margin-left:147.45pt;margin-top:13.9pt;width:225pt;height:233.95pt;z-index:251657215;visibility:visible;mso-wrap-style:square;mso-height-percent:0;mso-wrap-distance-left:9pt;mso-wrap-distance-top:0;mso-wrap-distance-right:9pt;mso-wrap-distance-bottom:0;mso-position-horizontal:absolute;mso-position-horizontal-relative:text;mso-position-vertical:absolute;mso-position-vertical-relative:text;mso-height-percent:0;mso-height-relative:margin;v-text-anchor:top" o:gfxdata="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" filled="f" stroked="f">
+              <v:shape id="Text Box 3" o:spid="_x0000_s1026" type="#_x0000_t202" style="position:absolute;left:0;text-align:left;margin-left:147.45pt;margin-top:13.9pt;width:225pt;height:233.95pt;z-index:251657215;visibility:visible;mso-wrap-style:square;mso-height-percent:0;mso-wrap-distance-left:9pt;mso-wrap-distance-top:0;mso-wrap-distance-right:9pt;mso-wrap-distance-bottom:0;mso-position-horizontal:absolute;mso-position-horizontal-relative:text;mso-position-vertical:absolute;mso-position-vertical-relative:text;mso-height-percent:0;mso-height-relative:margin;v-text-anchor:top" o:gfxdata="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" filled="f" stroked="f">
                 <v:textbox>
                   <w:txbxContent>
                     <w:p>
@@ -3556,29 +3537,7 @@
           <w:szCs w:val="16"/>
           <w:lang w:val="en-GB"/>
         </w:rPr>
-        <w:t xml:space="preserve">Dong </w:t>
-      </w:r>
-      <w:proofErr w:type="spellStart"/>
-      <w:r>
-        <w:rPr>
-          <w:rFonts w:ascii="Calibri" w:eastAsia="Calibri" w:hAnsi="Calibri" w:cs="Times New Roman"/>
-          <w:spacing w:val="-1"/>
-          <w:sz w:val="16"/>
-          <w:szCs w:val="16"/>
-          <w:lang w:val="en-GB"/>
-        </w:rPr>
-        <w:t>Xu</w:t>
-      </w:r>
-      <w:proofErr w:type="spellEnd"/>
-      <w:r>
-        <w:rPr>
-          <w:rFonts w:ascii="Calibri" w:eastAsia="Calibri" w:hAnsi="Calibri" w:cs="Times New Roman"/>
-          <w:spacing w:val="-1"/>
-          <w:sz w:val="16"/>
-          <w:szCs w:val="16"/>
-          <w:lang w:val="en-GB"/>
-        </w:rPr>
-        <w:t>, NTU, Singapore</w:t>
+        <w:t>Dong Xu, NTU, Singapore</w:t>
       </w:r>
       <w:r>
         <w:rPr>
@@ -3695,27 +3654,7 @@
           <w:sz w:val="16"/>
           <w:szCs w:val="16"/>
         </w:rPr>
-        <w:t xml:space="preserve"> </w:t>
-      </w:r>
-      <w:proofErr w:type="spellStart"/>
-      <w:r>
-        <w:rPr>
-          <w:rFonts w:ascii="Calibri" w:hAnsi="Calibri"/>
-          <w:spacing w:val="-1"/>
-          <w:sz w:val="16"/>
-          <w:szCs w:val="16"/>
-        </w:rPr>
-        <w:t>Zeng</w:t>
-      </w:r>
-      <w:proofErr w:type="spellEnd"/>
-      <w:r>
-        <w:rPr>
-          <w:rFonts w:ascii="Calibri" w:hAnsi="Calibri"/>
-          <w:spacing w:val="-1"/>
-          <w:sz w:val="16"/>
-          <w:szCs w:val="16"/>
-        </w:rPr>
-        <w:t xml:space="preserve">, </w:t>
+        <w:t xml:space="preserve"> Zeng, </w:t>
       </w:r>
       <w:r>
         <w:rPr>
@@ -3932,27 +3871,7 @@
           <w:szCs w:val="16"/>
           <w:lang w:val="en-GB"/>
         </w:rPr>
-        <w:t xml:space="preserve"> </w:t>
-      </w:r>
-      <w:proofErr w:type="spellStart"/>
-      <w:r>
-        <w:rPr>
-          <w:rFonts w:ascii="Calibri" w:eastAsia="Calibri" w:hAnsi="Calibri" w:cs="Times New Roman"/>
-          <w:sz w:val="16"/>
-          <w:szCs w:val="16"/>
-          <w:lang w:val="en-GB"/>
-        </w:rPr>
-        <w:t>Luo</w:t>
-      </w:r>
-      <w:proofErr w:type="spellEnd"/>
-      <w:r>
-        <w:rPr>
-          <w:rFonts w:ascii="Calibri" w:eastAsia="Calibri" w:hAnsi="Calibri" w:cs="Times New Roman"/>
-          <w:sz w:val="16"/>
-          <w:szCs w:val="16"/>
-          <w:lang w:val="en-GB"/>
-        </w:rPr>
-        <w:t xml:space="preserve">, </w:t>
+        <w:t xml:space="preserve"> Luo, </w:t>
       </w:r>
       <w:r>
         <w:rPr>
@@ -4060,29 +3979,7 @@
           <w:szCs w:val="16"/>
           <w:lang w:val="en-GB"/>
         </w:rPr>
-        <w:t xml:space="preserve">Kim </w:t>
-      </w:r>
-      <w:proofErr w:type="spellStart"/>
-      <w:r>
-        <w:rPr>
-          <w:rFonts w:ascii="Calibri" w:eastAsia="Calibri" w:hAnsi="Calibri" w:cs="Times New Roman"/>
-          <w:spacing w:val="-1"/>
-          <w:sz w:val="16"/>
-          <w:szCs w:val="16"/>
-          <w:lang w:val="en-GB"/>
-        </w:rPr>
-        <w:t>Hui</w:t>
-      </w:r>
-      <w:proofErr w:type="spellEnd"/>
-      <w:r>
-        <w:rPr>
-          <w:rFonts w:ascii="Calibri" w:eastAsia="Calibri" w:hAnsi="Calibri" w:cs="Times New Roman"/>
-          <w:spacing w:val="-1"/>
-          <w:sz w:val="16"/>
-          <w:szCs w:val="16"/>
-          <w:lang w:val="en-GB"/>
-        </w:rPr>
-        <w:t xml:space="preserve"> Yap, NTU, Singapore</w:t>
+        <w:t>Kim Hui Yap, NTU, Singapore</w:t>
       </w:r>
       <w:r>
         <w:rPr>
@@ -4208,28 +4105,7 @@
           <w:lang w:val="en-GB"/>
         </w:rPr>
         <w:br/>
-      </w:r>
-      <w:proofErr w:type="spellStart"/>
-      <w:r>
-        <w:rPr>
-          <w:rFonts w:ascii="Calibri" w:eastAsia="Calibri" w:hAnsi="Calibri" w:cs="Times New Roman"/>
-          <w:spacing w:val="-1"/>
-          <w:sz w:val="16"/>
-          <w:szCs w:val="16"/>
-          <w:lang w:val="en-GB"/>
-        </w:rPr>
-        <w:t>Nikolaos</w:t>
-      </w:r>
-      <w:proofErr w:type="spellEnd"/>
-      <w:r>
-        <w:rPr>
-          <w:rFonts w:ascii="Calibri" w:eastAsia="Calibri" w:hAnsi="Calibri" w:cs="Times New Roman"/>
-          <w:spacing w:val="-1"/>
-          <w:sz w:val="16"/>
-          <w:szCs w:val="16"/>
-          <w:lang w:val="en-GB"/>
-        </w:rPr>
-        <w:t xml:space="preserve"> </w:t>
+        <w:t xml:space="preserve">Nikolaos </w:t>
       </w:r>
       <w:proofErr w:type="spellStart"/>
       <w:r>
@@ -4354,27 +4230,7 @@
           <w:szCs w:val="16"/>
           <w:lang w:val="en-GB"/>
         </w:rPr>
-        <w:t xml:space="preserve">Andy </w:t>
-      </w:r>
-      <w:proofErr w:type="spellStart"/>
-      <w:r>
-        <w:rPr>
-          <w:rFonts w:ascii="Calibri" w:eastAsia="Calibri" w:hAnsi="Calibri" w:cs="Times New Roman"/>
-          <w:sz w:val="16"/>
-          <w:szCs w:val="16"/>
-          <w:lang w:val="en-GB"/>
-        </w:rPr>
-        <w:t>Khong</w:t>
-      </w:r>
-      <w:proofErr w:type="spellEnd"/>
-      <w:r>
-        <w:rPr>
-          <w:rFonts w:ascii="Calibri" w:eastAsia="Calibri" w:hAnsi="Calibri" w:cs="Times New Roman"/>
-          <w:sz w:val="16"/>
-          <w:szCs w:val="16"/>
-          <w:lang w:val="en-GB"/>
-        </w:rPr>
-        <w:t>, NTU, Singapore</w:t>
+        <w:t>Andy Khong, NTU, Singapore</w:t>
       </w:r>
       <w:r>
         <w:rPr>
@@ -4537,6 +4393,7 @@
           <w:spacing w:val="-1"/>
           <w:sz w:val="14"/>
           <w:szCs w:val="22"/>
+          <w:lang w:val="en-SG" w:eastAsia="zh-CN"/>
         </w:rPr>
         <w:drawing>
           <wp:anchor distT="0" distB="0" distL="114300" distR="114300" simplePos="0" relativeHeight="251663360" behindDoc="0" locked="0" layoutInCell="1" allowOverlap="1" wp14:anchorId="32486453" wp14:editId="6B268C7A">
@@ -4564,7 +4421,7 @@
                     </pic:cNvPicPr>
                   </pic:nvPicPr>
                   <pic:blipFill>
-                    <a:blip r:embed="rId8">
+                    <a:blip r:embed="rId7">
                       <a:extLst>
                         <a:ext uri="{28A0092B-C50C-407E-A947-70E740481C1C}">
                           <a14:useLocalDpi xmlns:a14="http://schemas.microsoft.com/office/drawing/2010/main" val="0"/>
@@ -4748,6 +4605,7 @@
       <w:r>
         <w:rPr>
           <w:noProof/>
+          <w:lang w:val="en-SG" w:eastAsia="zh-CN"/>
         </w:rPr>
         <w:drawing>
           <wp:anchor distT="0" distB="0" distL="114300" distR="114300" simplePos="0" relativeHeight="251665408" behindDoc="0" locked="0" layoutInCell="1" allowOverlap="1" wp14:anchorId="3D028986" wp14:editId="40E81038">
@@ -4775,7 +4633,7 @@
                     </pic:cNvPicPr>
                   </pic:nvPicPr>
                   <pic:blipFill>
-                    <a:blip r:embed="rId9">
+                    <a:blip r:embed="rId8">
                       <a:extLst>
                         <a:ext uri="{28A0092B-C50C-407E-A947-70E740481C1C}">
                           <a14:useLocalDpi xmlns:a14="http://schemas.microsoft.com/office/drawing/2010/main" val="0"/>
@@ -4913,6 +4771,7 @@
           <w:noProof/>
           <w:sz w:val="20"/>
           <w:szCs w:val="20"/>
+          <w:lang w:val="en-SG" w:eastAsia="zh-CN"/>
         </w:rPr>
         <w:drawing>
           <wp:anchor distT="0" distB="0" distL="114300" distR="114300" simplePos="0" relativeHeight="251667456" behindDoc="0" locked="0" layoutInCell="1" allowOverlap="1" wp14:anchorId="557133CA" wp14:editId="21C2FD67">
@@ -4940,7 +4799,7 @@
                     </pic:cNvPicPr>
                   </pic:nvPicPr>
                   <pic:blipFill>
-                    <a:blip r:embed="rId10">
+                    <a:blip r:embed="rId9">
                       <a:extLst>
                         <a:ext uri="{28A0092B-C50C-407E-A947-70E740481C1C}">
                           <a14:useLocalDpi xmlns:a14="http://schemas.microsoft.com/office/drawing/2010/main" val="0"/>
@@ -5032,6 +4891,7 @@
           <w:noProof/>
           <w:spacing w:val="-1"/>
           <w:sz w:val="14"/>
+          <w:lang w:val="en-SG" w:eastAsia="zh-CN"/>
         </w:rPr>
         <mc:AlternateContent>
           <mc:Choice Requires="wps">
@@ -5068,7 +4928,7 @@
                         <a:effectLst/>
                         <a:extLst>
                           <a:ext uri="{C572A759-6A51-4108-AA02-DFA0A04FC94B}">
-                            <ma14:wrappingTextBoxFlag xmlns:ma14="http://schemas.microsoft.com/office/mac/drawingml/2011/main" val="1"/>
+                            <ma14:wrappingTextBoxFlag xmlns:ma14="http://schemas.microsoft.com/office/mac/drawingml/2011/main" xmlns:w="http://schemas.openxmlformats.org/wordprocessingml/2006/main" xmlns:w10="urn:schemas-microsoft-com:office:word" xmlns:v="urn:schemas-microsoft-com:vml" xmlns:o="urn:schemas-microsoft-com:office:office" xmlns:mv="urn:schemas-microsoft-com:mac:vml" xmlns:mo="http://schemas.microsoft.com/office/mac/office/2008/main" xmlns="" val="1"/>
                           </a:ext>
                         </a:extLst>
                       </wps:spPr>
@@ -5485,7 +5345,7 @@
           </mc:Choice>
           <mc:Fallback>
             <w:pict>
-              <v:shape id="Text Box 62" o:spid="_x0000_s1027" type="#_x0000_t202" style="position:absolute;left:0;text-align:left;margin-left:234pt;margin-top:-790.25pt;width:342pt;height:82pt;z-index:251661312;visibility:visible;mso-wrap-style:square;mso-width-percent:0;mso-height-percent:0;mso-wrap-distance-left:9pt;mso-wrap-distance-top:0;mso-wrap-distance-right:9pt;mso-wrap-distance-bottom:0;mso-position-horizontal:absolute;mso-position-horizontal-relative:text;mso-position-vertical:absolute;mso-position-vertical-relative:text;mso-width-percent:0;mso-height-percent:0;mso-width-relative:margin;mso-height-relative:margin;v-text-anchor:top" o:gfxdata="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" mv:complextextbox="1" filled="f" stroked="f">
+              <v:shape w14:anchorId="1976A120" id="Text Box 62" o:spid="_x0000_s1027" type="#_x0000_t202" style="position:absolute;left:0;text-align:left;margin-left:234pt;margin-top:-790.3pt;width:342pt;height:82pt;z-index:251661312;visibility:visible;mso-wrap-style:square;mso-width-percent:0;mso-height-percent:0;mso-wrap-distance-left:9pt;mso-wrap-distance-top:0;mso-wrap-distance-right:9pt;mso-wrap-distance-bottom:0;mso-position-horizontal:absolute;mso-position-horizontal-relative:text;mso-position-vertical:absolute;mso-position-vertical-relative:text;mso-width-percent:0;mso-height-percent:0;mso-width-relative:margin;mso-height-relative:margin;v-text-anchor:top" o:gfxdata="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" filled="f" stroked="f">
                 <v:textbox>
                   <w:txbxContent>
                     <w:p>
@@ -6256,21 +6116,7 @@
         <w:rPr>
           <w:spacing w:val="-1"/>
         </w:rPr>
-        <w:t xml:space="preserve">School of Electrical &amp; Electronic Engineering, </w:t>
-      </w:r>
-      <w:proofErr w:type="spellStart"/>
-      <w:r>
-        <w:rPr>
-          <w:spacing w:val="-1"/>
-        </w:rPr>
-        <w:t>Nanyang</w:t>
-      </w:r>
-      <w:proofErr w:type="spellEnd"/>
-      <w:r>
-        <w:rPr>
-          <w:spacing w:val="-1"/>
-        </w:rPr>
-        <w:t xml:space="preserve"> Technological University (NTU), will </w:t>
+        <w:t xml:space="preserve">School of Electrical &amp; Electronic Engineering, Nanyang Technological University (NTU), will </w:t>
       </w:r>
       <w:r>
         <w:rPr>
@@ -6347,6 +6193,7 @@
           <w:spacing w:val="-1"/>
           <w:sz w:val="14"/>
           <w:szCs w:val="22"/>
+          <w:lang w:val="en-SG" w:eastAsia="zh-CN"/>
         </w:rPr>
         <mc:AlternateContent>
           <mc:Choice Requires="wps">
@@ -6383,7 +6230,7 @@
                         <a:effectLst/>
                         <a:extLst>
                           <a:ext uri="{C572A759-6A51-4108-AA02-DFA0A04FC94B}">
-                            <ma14:wrappingTextBoxFlag xmlns:ma14="http://schemas.microsoft.com/office/mac/drawingml/2011/main"/>
+                            <ma14:wrappingTextBoxFlag xmlns:ma14="http://schemas.microsoft.com/office/mac/drawingml/2011/main" xmlns:w="http://schemas.openxmlformats.org/wordprocessingml/2006/main" xmlns:w10="urn:schemas-microsoft-com:office:word" xmlns:v="urn:schemas-microsoft-com:vml" xmlns:o="urn:schemas-microsoft-com:office:office" xmlns:mv="urn:schemas-microsoft-com:mac:vml" xmlns:mo="http://schemas.microsoft.com/office/mac/office/2008/main" xmlns=""/>
                           </a:ext>
                         </a:extLst>
                       </wps:spPr>
@@ -7760,7 +7607,7 @@
           </mc:Choice>
           <mc:Fallback>
             <w:pict>
-              <v:shape id="Text Box 7" o:spid="_x0000_s1028" type="#_x0000_t202" style="position:absolute;left:0;text-align:left;margin-left:182.25pt;margin-top:56.05pt;width:240.25pt;height:236.4pt;z-index:251658239;visibility:visible;mso-wrap-style:square;mso-width-percent:0;mso-height-percent:0;mso-wrap-distance-left:9pt;mso-wrap-distance-top:0;mso-wrap-distance-right:9pt;mso-wrap-distance-bottom:0;mso-position-horizontal:absolute;mso-position-horizontal-relative:text;mso-position-vertical:absolute;mso-position-vertical-relative:text;mso-width-percent:0;mso-height-percent:0;mso-width-relative:margin;mso-height-relative:margin;v-text-anchor:top" o:gfxdata="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" filled="f" stroked="f">
+              <v:shape w14:anchorId="3F6ED344" id="Text Box 7" o:spid="_x0000_s1028" type="#_x0000_t202" style="position:absolute;left:0;text-align:left;margin-left:182.25pt;margin-top:56.05pt;width:240.25pt;height:236.4pt;z-index:251658239;visibility:visible;mso-wrap-style:square;mso-width-percent:0;mso-height-percent:0;mso-wrap-distance-left:9pt;mso-wrap-distance-top:0;mso-wrap-distance-right:9pt;mso-wrap-distance-bottom:0;mso-position-horizontal:absolute;mso-position-horizontal-relative:text;mso-position-vertical:absolute;mso-position-vertical-relative:text;mso-width-percent:0;mso-height-percent:0;mso-width-relative:margin;mso-height-relative:margin;v-text-anchor:top" o:gfxdata="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" filled="f" stroked="f">
                 <v:textbox>
                   <w:txbxContent>
                     <w:p>
@@ -9931,9 +9778,8 @@
           <w:sz w:val="18"/>
           <w:szCs w:val="18"/>
         </w:rPr>
-        <w:t xml:space="preserve"> </w:t>
-      </w:r>
-      <w:proofErr w:type="gramStart"/>
+        <w:t xml:space="preserve"> at </w:t>
+      </w:r>
       <w:r>
         <w:rPr>
           <w:rFonts w:ascii="Calibri" w:eastAsia="Calibri" w:hAnsi="Calibri"/>
@@ -9941,19 +9787,9 @@
           <w:sz w:val="18"/>
           <w:szCs w:val="18"/>
         </w:rPr>
-        <w:t xml:space="preserve">at </w:t>
-      </w:r>
-      <w:r>
-        <w:rPr>
-          <w:rFonts w:ascii="Calibri" w:eastAsia="Calibri" w:hAnsi="Calibri"/>
-          <w:spacing w:val="-1"/>
-          <w:sz w:val="18"/>
-          <w:szCs w:val="18"/>
-        </w:rPr>
         <w:t xml:space="preserve">    </w:t>
       </w:r>
-      <w:proofErr w:type="gramEnd"/>
-      <w:hyperlink r:id="rId11" w:history="1">
+      <w:hyperlink r:id="rId10" w:history="1">
         <w:r>
           <w:rPr>
             <w:rStyle w:val="Hyperlink"/>
@@ -10689,13 +10525,35 @@
       <w:r>
         <w:rPr>
           <w:rFonts w:ascii="Calibri" w:eastAsia="Calibri" w:hAnsi="Calibri"/>
+          <w:strike/>
+          <w:color w:val="4F81BD" w:themeColor="accent1"/>
+          <w:spacing w:val="-2"/>
+          <w:sz w:val="19"/>
+          <w:szCs w:val="19"/>
+        </w:rPr>
+        <w:t>15 August 2015</w:t>
+      </w:r>
+      <w:r>
+        <w:rPr>
+          <w:rFonts w:ascii="Calibri" w:eastAsia="Calibri" w:hAnsi="Calibri"/>
+          <w:bCs/>
+          <w:color w:val="365F91" w:themeColor="accent1" w:themeShade="BF"/>
+          <w:spacing w:val="-2"/>
+          <w:sz w:val="19"/>
+          <w:szCs w:val="19"/>
+        </w:rPr>
+        <w:t xml:space="preserve">   </w:t>
+      </w:r>
+      <w:r>
+        <w:rPr>
+          <w:rFonts w:ascii="Calibri" w:eastAsia="Calibri" w:hAnsi="Calibri"/>
           <w:bCs/>
           <w:color w:val="1F497D" w:themeColor="text2"/>
           <w:spacing w:val="-2"/>
           <w:sz w:val="19"/>
           <w:szCs w:val="19"/>
         </w:rPr>
-        <w:t>15 August 2015</w:t>
+        <w:t>5 September 2015</w:t>
       </w:r>
     </w:p>
     <w:p>
@@ -10721,6 +10579,7 @@
           <w:spacing w:val="-1"/>
           <w:sz w:val="19"/>
           <w:szCs w:val="19"/>
+          <w:lang w:val="en-SG" w:eastAsia="zh-CN"/>
         </w:rPr>
         <mc:AlternateContent>
           <mc:Choice Requires="wps">
@@ -10757,7 +10616,7 @@
                         <a:effectLst/>
                         <a:extLst>
                           <a:ext uri="{C572A759-6A51-4108-AA02-DFA0A04FC94B}">
-                            <ma14:wrappingTextBoxFlag xmlns:ma14="http://schemas.microsoft.com/office/mac/drawingml/2011/main"/>
+                            <ma14:wrappingTextBoxFlag xmlns:ma14="http://schemas.microsoft.com/office/mac/drawingml/2011/main" xmlns:w="http://schemas.openxmlformats.org/wordprocessingml/2006/main" xmlns:w10="urn:schemas-microsoft-com:office:word" xmlns:v="urn:schemas-microsoft-com:vml" xmlns:o="urn:schemas-microsoft-com:office:office" xmlns:mv="urn:schemas-microsoft-com:mac:vml" xmlns:mo="http://schemas.microsoft.com/office/mac/office/2008/main" xmlns=""/>
                           </a:ext>
                         </a:extLst>
                       </wps:spPr>
@@ -10823,7 +10682,7 @@
           </mc:Choice>
           <mc:Fallback>
             <w:pict>
-              <v:shape id="Text Box 1" o:spid="_x0000_s1029" type="#_x0000_t202" style="position:absolute;left:0;text-align:left;margin-left:66.8pt;margin-top:26.25pt;width:243.35pt;height:29.25pt;z-index:251668480;visibility:visible;mso-wrap-style:square;mso-width-percent:0;mso-height-percent:0;mso-wrap-distance-left:9pt;mso-wrap-distance-top:0;mso-wrap-distance-right:9pt;mso-wrap-distance-bottom:0;mso-position-horizontal:absolute;mso-position-horizontal-relative:text;mso-position-vertical:absolute;mso-position-vertical-relative:text;mso-width-percent:0;mso-height-percent:0;mso-width-relative:margin;mso-height-relative:margin;v-text-anchor:top" o:gfxdata="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" filled="f" stroked="f">
+              <v:shape w14:anchorId="6C2B6321" id="Text Box 1" o:spid="_x0000_s1029" type="#_x0000_t202" style="position:absolute;left:0;text-align:left;margin-left:66.8pt;margin-top:26.25pt;width:243.35pt;height:29.25pt;z-index:251668480;visibility:visible;mso-wrap-style:square;mso-width-percent:0;mso-height-percent:0;mso-wrap-distance-left:9pt;mso-wrap-distance-top:0;mso-wrap-distance-right:9pt;mso-wrap-distance-bottom:0;mso-position-horizontal:absolute;mso-position-horizontal-relative:text;mso-position-vertical:absolute;mso-position-vertical-relative:text;mso-width-percent:0;mso-height-percent:0;mso-width-relative:margin;mso-height-relative:margin;v-text-anchor:top" o:gfxdata="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" filled="f" stroked="f">
                 <v:textbox>
                   <w:txbxContent>
                     <w:p>
@@ -10894,16 +10753,49 @@
       <w:r>
         <w:rPr>
           <w:rFonts w:ascii="Calibri" w:eastAsia="Calibri" w:hAnsi="Calibri"/>
-          <w:bCs/>
-          <w:color w:val="1F497D" w:themeColor="text2"/>
+          <w:strike/>
+          <w:color w:val="4F81BD" w:themeColor="accent1"/>
           <w:spacing w:val="-2"/>
           <w:sz w:val="19"/>
           <w:szCs w:val="19"/>
         </w:rPr>
         <w:t>12 September 2015</w:t>
       </w:r>
+      <w:r>
+        <w:rPr>
+          <w:rFonts w:ascii="Calibri" w:eastAsia="Calibri" w:hAnsi="Calibri"/>
+          <w:bCs/>
+          <w:color w:val="365F91" w:themeColor="accent1" w:themeShade="BF"/>
+          <w:spacing w:val="-2"/>
+          <w:sz w:val="19"/>
+          <w:szCs w:val="19"/>
+        </w:rPr>
+        <w:t xml:space="preserve">   </w:t>
+      </w:r>
+      <w:r>
+        <w:rPr>
+          <w:rFonts w:ascii="Calibri" w:eastAsia="Calibri" w:hAnsi="Calibri"/>
+          <w:bCs/>
+          <w:color w:val="365F91" w:themeColor="accent1" w:themeShade="BF"/>
+          <w:spacing w:val="-2"/>
+          <w:sz w:val="19"/>
+          <w:szCs w:val="19"/>
+        </w:rPr>
+        <w:t>25 Septem</w:t>
+      </w:r>
       <w:bookmarkStart w:id="0" w:name="_GoBack"/>
       <w:bookmarkEnd w:id="0"/>
+      <w:r>
+        <w:rPr>
+          <w:rFonts w:ascii="Calibri" w:eastAsia="Calibri" w:hAnsi="Calibri"/>
+          <w:bCs/>
+          <w:color w:val="365F91" w:themeColor="accent1" w:themeShade="BF"/>
+          <w:spacing w:val="-2"/>
+          <w:sz w:val="19"/>
+          <w:szCs w:val="19"/>
+        </w:rPr>
+        <w:t>ber 2015</w:t>
+      </w:r>
     </w:p>
     <w:sectPr>
       <w:pgSz w:w="11900" w:h="16820"/>
@@ -10919,8 +10811,8 @@
 </file>
 
 <file path=word/numbering.xml><?xml version="1.0" encoding="utf-8"?>
-<w:numbering xmlns:wpc="http://schemas.microsoft.com/office/word/2010/wordprocessingCanvas" xmlns:mo="http://schemas.microsoft.com/office/mac/office/2008/main" xmlns:mc="http://schemas.openxmlformats.org/markup-compatibility/2006" xmlns:mv="urn:schemas-microsoft-com:mac:vml" xmlns:o="urn:schemas-microsoft-com:office:office" xmlns:r="http://schemas.openxmlformats.org/officeDocument/2006/relationships" xmlns:m="http://schemas.openxmlformats.org/officeDocument/2006/math" xmlns:v="urn:schemas-microsoft-com:vml" xmlns:wp14="http://schemas.microsoft.com/office/word/2010/wordprocessingDrawing" xmlns:wp="http://schemas.openxmlformats.org/drawingml/2006/wordprocessingDrawing" xmlns:w10="urn:schemas-microsoft-com:office:word" xmlns:w="http://schemas.openxmlformats.org/wordprocessingml/2006/main" xmlns:w14="http://schemas.microsoft.com/office/word/2010/wordml" xmlns:wpg="http://schemas.microsoft.com/office/word/2010/wordprocessingGroup" xmlns:wpi="http://schemas.microsoft.com/office/word/2010/wordprocessingInk" xmlns:wne="http://schemas.microsoft.com/office/word/2006/wordml" xmlns:wps="http://schemas.microsoft.com/office/word/2010/wordprocessingShape" mc:Ignorable="w14 wp14">
-  <w:abstractNum w:abstractNumId="0">
+<w:numbering xmlns:wpc="http://schemas.microsoft.com/office/word/2010/wordprocessingCanvas" xmlns:mc="http://schemas.openxmlformats.org/markup-compatibility/2006" xmlns:o="urn:schemas-microsoft-com:office:office" xmlns:r="http://schemas.openxmlformats.org/officeDocument/2006/relationships" xmlns:m="http://schemas.openxmlformats.org/officeDocument/2006/math" xmlns:v="urn:schemas-microsoft-com:vml" xmlns:wp14="http://schemas.microsoft.com/office/word/2010/wordprocessingDrawing" xmlns:wp="http://schemas.openxmlformats.org/drawingml/2006/wordprocessingDrawing" xmlns:w10="urn:schemas-microsoft-com:office:word" xmlns:w="http://schemas.openxmlformats.org/wordprocessingml/2006/main" xmlns:w14="http://schemas.microsoft.com/office/word/2010/wordml" xmlns:w15="http://schemas.microsoft.com/office/word/2012/wordml" xmlns:wpg="http://schemas.microsoft.com/office/word/2010/wordprocessingGroup" xmlns:wpi="http://schemas.microsoft.com/office/word/2010/wordprocessingInk" xmlns:wne="http://schemas.microsoft.com/office/word/2006/wordml" xmlns:wps="http://schemas.microsoft.com/office/word/2010/wordprocessingShape" mc:Ignorable="w14 w15 wp14">
+  <w:abstractNum w:abstractNumId="0" w15:restartNumberingAfterBreak="0">
     <w:nsid w:val="70460125"/>
     <w:multiLevelType w:val="hybridMultilevel"/>
     <w:tmpl w:val="2D626216"/>
@@ -11043,7 +10935,7 @@
 </file>
 
 <file path=word/styles.xml><?xml version="1.0" encoding="utf-8"?>
-<w:styles xmlns:mc="http://schemas.openxmlformats.org/markup-compatibility/2006" xmlns:r="http://schemas.openxmlformats.org/officeDocument/2006/relationships" xmlns:w="http://schemas.openxmlformats.org/wordprocessingml/2006/main" xmlns:w14="http://schemas.microsoft.com/office/word/2010/wordml" mc:Ignorable="w14">
+<w:styles xmlns:mc="http://schemas.openxmlformats.org/markup-compatibility/2006" xmlns:r="http://schemas.openxmlformats.org/officeDocument/2006/relationships" xmlns:w="http://schemas.openxmlformats.org/wordprocessingml/2006/main" xmlns:w14="http://schemas.microsoft.com/office/word/2010/wordml" xmlns:w15="http://schemas.microsoft.com/office/word/2012/wordml" mc:Ignorable="w14 w15">
   <w:docDefaults>
     <w:rPrDefault>
       <w:rPr>
@@ -11055,145 +10947,369 @@
     </w:rPrDefault>
     <w:pPrDefault/>
   </w:docDefaults>
-  <w:latentStyles w:defLockedState="0" w:defUIPriority="99" w:defSemiHidden="1" w:defUnhideWhenUsed="1" w:defQFormat="0" w:count="276">
-    <w:lsdException w:name="Normal" w:semiHidden="0" w:uiPriority="0" w:unhideWhenUsed="0" w:qFormat="1"/>
-    <w:lsdException w:name="heading 1" w:semiHidden="0" w:uiPriority="1" w:unhideWhenUsed="0" w:qFormat="1"/>
-    <w:lsdException w:name="heading 2" w:uiPriority="9" w:qFormat="1"/>
-    <w:lsdException w:name="heading 3" w:uiPriority="9" w:qFormat="1"/>
-    <w:lsdException w:name="heading 4" w:uiPriority="9" w:qFormat="1"/>
-    <w:lsdException w:name="heading 5" w:uiPriority="9" w:qFormat="1"/>
-    <w:lsdException w:name="heading 6" w:uiPriority="9" w:qFormat="1"/>
-    <w:lsdException w:name="heading 7" w:uiPriority="9" w:qFormat="1"/>
-    <w:lsdException w:name="heading 8" w:uiPriority="9" w:qFormat="1"/>
-    <w:lsdException w:name="heading 9" w:uiPriority="9" w:qFormat="1"/>
-    <w:lsdException w:name="toc 1" w:uiPriority="39"/>
-    <w:lsdException w:name="toc 2" w:uiPriority="39"/>
-    <w:lsdException w:name="toc 3" w:uiPriority="39"/>
-    <w:lsdException w:name="toc 4" w:uiPriority="39"/>
-    <w:lsdException w:name="toc 5" w:uiPriority="39"/>
-    <w:lsdException w:name="toc 6" w:uiPriority="39"/>
-    <w:lsdException w:name="toc 7" w:uiPriority="39"/>
-    <w:lsdException w:name="toc 8" w:uiPriority="39"/>
-    <w:lsdException w:name="toc 9" w:uiPriority="39"/>
-    <w:lsdException w:name="caption" w:uiPriority="35" w:qFormat="1"/>
-    <w:lsdException w:name="Title" w:semiHidden="0" w:uiPriority="10" w:unhideWhenUsed="0" w:qFormat="1"/>
-    <w:lsdException w:name="Default Paragraph Font" w:uiPriority="1"/>
-    <w:lsdException w:name="Body Text" w:uiPriority="1" w:qFormat="1"/>
-    <w:lsdException w:name="Subtitle" w:semiHidden="0" w:uiPriority="11" w:unhideWhenUsed="0" w:qFormat="1"/>
-    <w:lsdException w:name="Strong" w:semiHidden="0" w:uiPriority="22" w:unhideWhenUsed="0" w:qFormat="1"/>
-    <w:lsdException w:name="Emphasis" w:semiHidden="0" w:uiPriority="20" w:unhideWhenUsed="0" w:qFormat="1"/>
-    <w:lsdException w:name="Table Grid" w:semiHidden="0" w:uiPriority="59" w:unhideWhenUsed="0"/>
-    <w:lsdException w:name="Placeholder Text" w:unhideWhenUsed="0"/>
-    <w:lsdException w:name="No Spacing" w:semiHidden="0" w:uiPriority="1" w:unhideWhenUsed="0" w:qFormat="1"/>
-    <w:lsdException w:name="Light Shading" w:semiHidden="0" w:uiPriority="60" w:unhideWhenUsed="0"/>
-    <w:lsdException w:name="Light List" w:semiHidden="0" w:uiPriority="61" w:unhideWhenUsed="0"/>
-    <w:lsdException w:name="Light Grid" w:semiHidden="0" w:uiPriority="62" w:unhideWhenUsed="0"/>
-    <w:lsdException w:name="Medium Shading 1" w:semiHidden="0" w:uiPriority="63" w:unhideWhenUsed="0"/>
-    <w:lsdException w:name="Medium Shading 2" w:semiHidden="0" w:uiPriority="64" w:unhideWhenUsed="0"/>
-    <w:lsdException w:name="Medium List 1" w:semiHidden="0" w:uiPriority="65" w:unhideWhenUsed="0"/>
-    <w:lsdException w:name="Medium List 2" w:semiHidden="0" w:uiPriority="66" w:unhideWhenUsed="0"/>
-    <w:lsdException w:name="Medium Grid 1" w:semiHidden="0" w:uiPriority="67" w:unhideWhenUsed="0"/>
-    <w:lsdException w:name="Medium Grid 2" w:semiHidden="0" w:uiPriority="68" w:unhideWhenUsed="0"/>
-    <w:lsdException w:name="Medium Grid 3" w:semiHidden="0" w:uiPriority="69" w:unhideWhenUsed="0"/>
-    <w:lsdException w:name="Dark List" w:semiHidden="0" w:uiPriority="70" w:unhideWhenUsed="0"/>
-    <w:lsdException w:name="Colorful Shading" w:semiHidden="0" w:uiPriority="71" w:unhideWhenUsed="0"/>
-    <w:lsdException w:name="Colorful List" w:semiHidden="0" w:uiPriority="72" w:unhideWhenUsed="0"/>
-    <w:lsdException w:name="Colorful Grid" w:semiHidden="0" w:uiPriority="73" w:unhideWhenUsed="0"/>
-    <w:lsdException w:name="Light Shading Accent 1" w:semiHidden="0" w:uiPriority="60" w:unhideWhenUsed="0"/>
-    <w:lsdException w:name="Light List Accent 1" w:semiHidden="0" w:uiPriority="61" w:unhideWhenUsed="0"/>
-    <w:lsdException w:name="Light Grid Accent 1" w:semiHidden="0" w:uiPriority="62" w:unhideWhenUsed="0"/>
-    <w:lsdException w:name="Medium Shading 1 Accent 1" w:semiHidden="0" w:uiPriority="63" w:unhideWhenUsed="0"/>
-    <w:lsdException w:name="Medium Shading 2 Accent 1" w:semiHidden="0" w:uiPriority="64" w:unhideWhenUsed="0"/>
-    <w:lsdException w:name="Medium List 1 Accent 1" w:semiHidden="0" w:uiPriority="65" w:unhideWhenUsed="0"/>
-    <w:lsdException w:name="Revision" w:unhideWhenUsed="0"/>
-    <w:lsdException w:name="List Paragraph" w:semiHidden="0" w:uiPriority="34" w:unhideWhenUsed="0" w:qFormat="1"/>
-    <w:lsdException w:name="Quote" w:semiHidden="0" w:uiPriority="29" w:unhideWhenUsed="0" w:qFormat="1"/>
-    <w:lsdException w:name="Intense Quote" w:semiHidden="0" w:uiPriority="30" w:unhideWhenUsed="0" w:qFormat="1"/>
-    <w:lsdException w:name="Medium List 2 Accent 1" w:semiHidden="0" w:uiPriority="66" w:unhideWhenUsed="0"/>
-    <w:lsdException w:name="Medium Grid 1 Accent 1" w:semiHidden="0" w:uiPriority="67" w:unhideWhenUsed="0"/>
-    <w:lsdException w:name="Medium Grid 2 Accent 1" w:semiHidden="0" w:uiPriority="68" w:unhideWhenUsed="0"/>
-    <w:lsdException w:name="Medium Grid 3 Accent 1" w:semiHidden="0" w:uiPriority="69" w:unhideWhenUsed="0"/>
-    <w:lsdException w:name="Dark List Accent 1" w:semiHidden="0" w:uiPriority="70" w:unhideWhenUsed="0"/>
-    <w:lsdException w:name="Colorful Shading Accent 1" w:semiHidden="0" w:uiPriority="71" w:unhideWhenUsed="0"/>
-    <w:lsdException w:name="Colorful List Accent 1" w:semiHidden="0" w:uiPriority="72" w:unhideWhenUsed="0"/>
-    <w:lsdException w:name="Colorful Grid Accent 1" w:semiHidden="0" w:uiPriority="73" w:unhideWhenUsed="0"/>
-    <w:lsdException w:name="Light Shading Accent 2" w:semiHidden="0" w:uiPriority="60" w:unhideWhenUsed="0"/>
-    <w:lsdException w:name="Light List Accent 2" w:semiHidden="0" w:uiPriority="61" w:unhideWhenUsed="0"/>
-    <w:lsdException w:name="Light Grid Accent 2" w:semiHidden="0" w:uiPriority="62" w:unhideWhenUsed="0"/>
-    <w:lsdException w:name="Medium Shading 1 Accent 2" w:semiHidden="0" w:uiPriority="63" w:unhideWhenUsed="0"/>
-    <w:lsdException w:name="Medium Shading 2 Accent 2" w:semiHidden="0" w:uiPriority="64" w:unhideWhenUsed="0"/>
-    <w:lsdException w:name="Medium List 1 Accent 2" w:semiHidden="0" w:uiPriority="65" w:unhideWhenUsed="0"/>
-    <w:lsdException w:name="Medium List 2 Accent 2" w:semiHidden="0" w:uiPriority="66" w:unhideWhenUsed="0"/>
-    <w:lsdException w:name="Medium Grid 1 Accent 2" w:semiHidden="0" w:uiPriority="67" w:unhideWhenUsed="0"/>
-    <w:lsdException w:name="Medium Grid 2 Accent 2" w:semiHidden="0" w:uiPriority="68" w:unhideWhenUsed="0"/>
-    <w:lsdException w:name="Medium Grid 3 Accent 2" w:semiHidden="0" w:uiPriority="69" w:unhideWhenUsed="0"/>
-    <w:lsdException w:name="Dark List Accent 2" w:semiHidden="0" w:uiPriority="70" w:unhideWhenUsed="0"/>
-    <w:lsdException w:name="Colorful Shading Accent 2" w:semiHidden="0" w:uiPriority="71" w:unhideWhenUsed="0"/>
-    <w:lsdException w:name="Colorful List Accent 2" w:semiHidden="0" w:uiPriority="72" w:unhideWhenUsed="0"/>
-    <w:lsdException w:name="Colorful Grid Accent 2" w:semiHidden="0" w:uiPriority="73" w:unhideWhenUsed="0"/>
-    <w:lsdException w:name="Light Shading Accent 3" w:semiHidden="0" w:uiPriority="60" w:unhideWhenUsed="0"/>
-    <w:lsdException w:name="Light List Accent 3" w:semiHidden="0" w:uiPriority="61" w:unhideWhenUsed="0"/>
-    <w:lsdException w:name="Light Grid Accent 3" w:semiHidden="0" w:uiPriority="62" w:unhideWhenUsed="0"/>
-    <w:lsdException w:name="Medium Shading 1 Accent 3" w:semiHidden="0" w:uiPriority="63" w:unhideWhenUsed="0"/>
-    <w:lsdException w:name="Medium Shading 2 Accent 3" w:semiHidden="0" w:uiPriority="64" w:unhideWhenUsed="0"/>
-    <w:lsdException w:name="Medium List 1 Accent 3" w:semiHidden="0" w:uiPriority="65" w:unhideWhenUsed="0"/>
-    <w:lsdException w:name="Medium List 2 Accent 3" w:semiHidden="0" w:uiPriority="66" w:unhideWhenUsed="0"/>
-    <w:lsdException w:name="Medium Grid 1 Accent 3" w:semiHidden="0" w:uiPriority="67" w:unhideWhenUsed="0"/>
-    <w:lsdException w:name="Medium Grid 2 Accent 3" w:semiHidden="0" w:uiPriority="68" w:unhideWhenUsed="0"/>
-    <w:lsdException w:name="Medium Grid 3 Accent 3" w:semiHidden="0" w:uiPriority="69" w:unhideWhenUsed="0"/>
-    <w:lsdException w:name="Dark List Accent 3" w:semiHidden="0" w:uiPriority="70" w:unhideWhenUsed="0"/>
-    <w:lsdException w:name="Colorful Shading Accent 3" w:semiHidden="0" w:uiPriority="71" w:unhideWhenUsed="0"/>
-    <w:lsdException w:name="Colorful List Accent 3" w:semiHidden="0" w:uiPriority="72" w:unhideWhenUsed="0"/>
-    <w:lsdException w:name="Colorful Grid Accent 3" w:semiHidden="0" w:uiPriority="73" w:unhideWhenUsed="0"/>
-    <w:lsdException w:name="Light Shading Accent 4" w:semiHidden="0" w:uiPriority="60" w:unhideWhenUsed="0"/>
-    <w:lsdException w:name="Light List Accent 4" w:semiHidden="0" w:uiPriority="61" w:unhideWhenUsed="0"/>
-    <w:lsdException w:name="Light Grid Accent 4" w:semiHidden="0" w:uiPriority="62" w:unhideWhenUsed="0"/>
-    <w:lsdException w:name="Medium Shading 1 Accent 4" w:semiHidden="0" w:uiPriority="63" w:unhideWhenUsed="0"/>
-    <w:lsdException w:name="Medium Shading 2 Accent 4" w:semiHidden="0" w:uiPriority="64" w:unhideWhenUsed="0"/>
-    <w:lsdException w:name="Medium List 1 Accent 4" w:semiHidden="0" w:uiPriority="65" w:unhideWhenUsed="0"/>
-    <w:lsdException w:name="Medium List 2 Accent 4" w:semiHidden="0" w:uiPriority="66" w:unhideWhenUsed="0"/>
-    <w:lsdException w:name="Medium Grid 1 Accent 4" w:semiHidden="0" w:uiPriority="67" w:unhideWhenUsed="0"/>
-    <w:lsdException w:name="Medium Grid 2 Accent 4" w:semiHidden="0" w:uiPriority="68" w:unhideWhenUsed="0"/>
-    <w:lsdException w:name="Medium Grid 3 Accent 4" w:semiHidden="0" w:uiPriority="69" w:unhideWhenUsed="0"/>
-    <w:lsdException w:name="Dark List Accent 4" w:semiHidden="0" w:uiPriority="70" w:unhideWhenUsed="0"/>
-    <w:lsdException w:name="Colorful Shading Accent 4" w:semiHidden="0" w:uiPriority="71" w:unhideWhenUsed="0"/>
-    <w:lsdException w:name="Colorful List Accent 4" w:semiHidden="0" w:uiPriority="72" w:unhideWhenUsed="0"/>
-    <w:lsdException w:name="Colorful Grid Accent 4" w:semiHidden="0" w:uiPriority="73" w:unhideWhenUsed="0"/>
-    <w:lsdException w:name="Light Shading Accent 5" w:semiHidden="0" w:uiPriority="60" w:unhideWhenUsed="0"/>
-    <w:lsdException w:name="Light List Accent 5" w:semiHidden="0" w:uiPriority="61" w:unhideWhenUsed="0"/>
-    <w:lsdException w:name="Light Grid Accent 5" w:semiHidden="0" w:uiPriority="62" w:unhideWhenUsed="0"/>
-    <w:lsdException w:name="Medium Shading 1 Accent 5" w:semiHidden="0" w:uiPriority="63" w:unhideWhenUsed="0"/>
-    <w:lsdException w:name="Medium Shading 2 Accent 5" w:semiHidden="0" w:uiPriority="64" w:unhideWhenUsed="0"/>
-    <w:lsdException w:name="Medium List 1 Accent 5" w:semiHidden="0" w:uiPriority="65" w:unhideWhenUsed="0"/>
-    <w:lsdException w:name="Medium List 2 Accent 5" w:semiHidden="0" w:uiPriority="66" w:unhideWhenUsed="0"/>
-    <w:lsdException w:name="Medium Grid 1 Accent 5" w:semiHidden="0" w:uiPriority="67" w:unhideWhenUsed="0"/>
-    <w:lsdException w:name="Medium Grid 2 Accent 5" w:semiHidden="0" w:uiPriority="68" w:unhideWhenUsed="0"/>
-    <w:lsdException w:name="Medium Grid 3 Accent 5" w:semiHidden="0" w:uiPriority="69" w:unhideWhenUsed="0"/>
-    <w:lsdException w:name="Dark List Accent 5" w:semiHidden="0" w:uiPriority="70" w:unhideWhenUsed="0"/>
-    <w:lsdException w:name="Colorful Shading Accent 5" w:semiHidden="0" w:uiPriority="71" w:unhideWhenUsed="0"/>
-    <w:lsdException w:name="Colorful List Accent 5" w:semiHidden="0" w:uiPriority="72" w:unhideWhenUsed="0"/>
-    <w:lsdException w:name="Colorful Grid Accent 5" w:semiHidden="0" w:uiPriority="73" w:unhideWhenUsed="0"/>
-    <w:lsdException w:name="Light Shading Accent 6" w:semiHidden="0" w:uiPriority="60" w:unhideWhenUsed="0"/>
-    <w:lsdException w:name="Light List Accent 6" w:semiHidden="0" w:uiPriority="61" w:unhideWhenUsed="0"/>
-    <w:lsdException w:name="Light Grid Accent 6" w:semiHidden="0" w:uiPriority="62" w:unhideWhenUsed="0"/>
-    <w:lsdException w:name="Medium Shading 1 Accent 6" w:semiHidden="0" w:uiPriority="63" w:unhideWhenUsed="0"/>
-    <w:lsdException w:name="Medium Shading 2 Accent 6" w:semiHidden="0" w:uiPriority="64" w:unhideWhenUsed="0"/>
-    <w:lsdException w:name="Medium List 1 Accent 6" w:semiHidden="0" w:uiPriority="65" w:unhideWhenUsed="0"/>
-    <w:lsdException w:name="Medium List 2 Accent 6" w:semiHidden="0" w:uiPriority="66" w:unhideWhenUsed="0"/>
-    <w:lsdException w:name="Medium Grid 1 Accent 6" w:semiHidden="0" w:uiPriority="67" w:unhideWhenUsed="0"/>
-    <w:lsdException w:name="Medium Grid 2 Accent 6" w:semiHidden="0" w:uiPriority="68" w:unhideWhenUsed="0"/>
-    <w:lsdException w:name="Medium Grid 3 Accent 6" w:semiHidden="0" w:uiPriority="69" w:unhideWhenUsed="0"/>
-    <w:lsdException w:name="Dark List Accent 6" w:semiHidden="0" w:uiPriority="70" w:unhideWhenUsed="0"/>
-    <w:lsdException w:name="Colorful Shading Accent 6" w:semiHidden="0" w:uiPriority="71" w:unhideWhenUsed="0"/>
-    <w:lsdException w:name="Colorful List Accent 6" w:semiHidden="0" w:uiPriority="72" w:unhideWhenUsed="0"/>
-    <w:lsdException w:name="Colorful Grid Accent 6" w:semiHidden="0" w:uiPriority="73" w:unhideWhenUsed="0"/>
-    <w:lsdException w:name="Subtle Emphasis" w:semiHidden="0" w:uiPriority="19" w:unhideWhenUsed="0" w:qFormat="1"/>
-    <w:lsdException w:name="Intense Emphasis" w:semiHidden="0" w:uiPriority="21" w:unhideWhenUsed="0" w:qFormat="1"/>
-    <w:lsdException w:name="Subtle Reference" w:semiHidden="0" w:uiPriority="31" w:unhideWhenUsed="0" w:qFormat="1"/>
-    <w:lsdException w:name="Intense Reference" w:semiHidden="0" w:uiPriority="32" w:unhideWhenUsed="0" w:qFormat="1"/>
-    <w:lsdException w:name="Book Title" w:semiHidden="0" w:uiPriority="33" w:unhideWhenUsed="0" w:qFormat="1"/>
-    <w:lsdException w:name="Bibliography" w:uiPriority="37"/>
-    <w:lsdException w:name="TOC Heading" w:uiPriority="39" w:qFormat="1"/>
+  <w:latentStyles w:defLockedState="0" w:defUIPriority="99" w:defSemiHidden="0" w:defUnhideWhenUsed="0" w:defQFormat="0" w:count="371">
+    <w:lsdException w:name="Normal" w:uiPriority="0" w:qFormat="1"/>
+    <w:lsdException w:name="heading 1" w:uiPriority="1" w:qFormat="1"/>
+    <w:lsdException w:name="heading 2" w:semiHidden="1" w:uiPriority="9" w:unhideWhenUsed="1" w:qFormat="1"/>
+    <w:lsdException w:name="heading 3" w:semiHidden="1" w:uiPriority="9" w:unhideWhenUsed="1" w:qFormat="1"/>
+    <w:lsdException w:name="heading 4" w:semiHidden="1" w:uiPriority="9" w:unhideWhenUsed="1" w:qFormat="1"/>
+    <w:lsdException w:name="heading 5" w:semiHidden="1" w:uiPriority="9" w:unhideWhenUsed="1" w:qFormat="1"/>
+    <w:lsdException w:name="heading 6" w:semiHidden="1" w:uiPriority="9" w:unhideWhenUsed="1" w:qFormat="1"/>
+    <w:lsdException w:name="heading 7" w:semiHidden="1" w:uiPriority="9" w:unhideWhenUsed="1" w:qFormat="1"/>
+    <w:lsdException w:name="heading 8" w:semiHidden="1" w:uiPriority="9" w:unhideWhenUsed="1" w:qFormat="1"/>
+    <w:lsdException w:name="heading 9" w:semiHidden="1" w:uiPriority="9" w:unhideWhenUsed="1" w:qFormat="1"/>
+    <w:lsdException w:name="index 1" w:semiHidden="1" w:unhideWhenUsed="1"/>
+    <w:lsdException w:name="index 2" w:semiHidden="1" w:unhideWhenUsed="1"/>
+    <w:lsdException w:name="index 3" w:semiHidden="1" w:unhideWhenUsed="1"/>
+    <w:lsdException w:name="index 4" w:semiHidden="1" w:unhideWhenUsed="1"/>
+    <w:lsdException w:name="index 5" w:semiHidden="1" w:unhideWhenUsed="1"/>
+    <w:lsdException w:name="index 6" w:semiHidden="1" w:unhideWhenUsed="1"/>
+    <w:lsdException w:name="index 7" w:semiHidden="1" w:unhideWhenUsed="1"/>
+    <w:lsdException w:name="index 8" w:semiHidden="1" w:unhideWhenUsed="1"/>
+    <w:lsdException w:name="index 9" w:semiHidden="1" w:unhideWhenUsed="1"/>
+    <w:lsdException w:name="toc 1" w:semiHidden="1" w:uiPriority="39" w:unhideWhenUsed="1"/>
+    <w:lsdException w:name="toc 2" w:semiHidden="1" w:uiPriority="39" w:unhideWhenUsed="1"/>
+    <w:lsdException w:name="toc 3" w:semiHidden="1" w:uiPriority="39" w:unhideWhenUsed="1"/>
+    <w:lsdException w:name="toc 4" w:semiHidden="1" w:uiPriority="39" w:unhideWhenUsed="1"/>
+    <w:lsdException w:name="toc 5" w:semiHidden="1" w:uiPriority="39" w:unhideWhenUsed="1"/>
+    <w:lsdException w:name="toc 6" w:semiHidden="1" w:uiPriority="39" w:unhideWhenUsed="1"/>
+    <w:lsdException w:name="toc 7" w:semiHidden="1" w:uiPriority="39" w:unhideWhenUsed="1"/>
+    <w:lsdException w:name="toc 8" w:semiHidden="1" w:uiPriority="39" w:unhideWhenUsed="1"/>
+    <w:lsdException w:name="toc 9" w:semiHidden="1" w:uiPriority="39" w:unhideWhenUsed="1"/>
+    <w:lsdException w:name="Normal Indent" w:semiHidden="1" w:unhideWhenUsed="1"/>
+    <w:lsdException w:name="footnote text" w:semiHidden="1" w:unhideWhenUsed="1"/>
+    <w:lsdException w:name="annotation text" w:semiHidden="1" w:unhideWhenUsed="1"/>
+    <w:lsdException w:name="header" w:semiHidden="1" w:unhideWhenUsed="1"/>
+    <w:lsdException w:name="footer" w:semiHidden="1" w:unhideWhenUsed="1"/>
+    <w:lsdException w:name="index heading" w:semiHidden="1" w:unhideWhenUsed="1"/>
+    <w:lsdException w:name="caption" w:semiHidden="1" w:uiPriority="35" w:unhideWhenUsed="1" w:qFormat="1"/>
+    <w:lsdException w:name="table of figures" w:semiHidden="1" w:unhideWhenUsed="1"/>
+    <w:lsdException w:name="envelope address" w:semiHidden="1" w:unhideWhenUsed="1"/>
+    <w:lsdException w:name="envelope return" w:semiHidden="1" w:unhideWhenUsed="1"/>
+    <w:lsdException w:name="footnote reference" w:semiHidden="1" w:unhideWhenUsed="1"/>
+    <w:lsdException w:name="annotation reference" w:semiHidden="1" w:unhideWhenUsed="1"/>
+    <w:lsdException w:name="line number" w:semiHidden="1" w:unhideWhenUsed="1"/>
+    <w:lsdException w:name="page number" w:semiHidden="1" w:unhideWhenUsed="1"/>
+    <w:lsdException w:name="endnote reference" w:semiHidden="1" w:unhideWhenUsed="1"/>
+    <w:lsdException w:name="endnote text" w:semiHidden="1" w:unhideWhenUsed="1"/>
+    <w:lsdException w:name="table of authorities" w:semiHidden="1" w:unhideWhenUsed="1"/>
+    <w:lsdException w:name="macro" w:semiHidden="1" w:unhideWhenUsed="1"/>
+    <w:lsdException w:name="toa heading" w:semiHidden="1" w:unhideWhenUsed="1"/>
+    <w:lsdException w:name="List" w:semiHidden="1" w:unhideWhenUsed="1"/>
+    <w:lsdException w:name="List Bullet" w:semiHidden="1" w:unhideWhenUsed="1"/>
+    <w:lsdException w:name="List Number" w:semiHidden="1" w:unhideWhenUsed="1"/>
+    <w:lsdException w:name="List 2" w:semiHidden="1" w:unhideWhenUsed="1"/>
+    <w:lsdException w:name="List 3" w:semiHidden="1" w:unhideWhenUsed="1"/>
+    <w:lsdException w:name="List 4" w:semiHidden="1" w:unhideWhenUsed="1"/>
+    <w:lsdException w:name="List 5" w:semiHidden="1" w:unhideWhenUsed="1"/>
+    <w:lsdException w:name="List Bullet 2" w:semiHidden="1" w:unhideWhenUsed="1"/>
+    <w:lsdException w:name="List Bullet 3" w:semiHidden="1" w:unhideWhenUsed="1"/>
+    <w:lsdException w:name="List Bullet 4" w:semiHidden="1" w:unhideWhenUsed="1"/>
+    <w:lsdException w:name="List Bullet 5" w:semiHidden="1" w:unhideWhenUsed="1"/>
+    <w:lsdException w:name="List Number 2" w:semiHidden="1" w:unhideWhenUsed="1"/>
+    <w:lsdException w:name="List Number 3" w:semiHidden="1" w:unhideWhenUsed="1"/>
+    <w:lsdException w:name="List Number 4" w:semiHidden="1" w:unhideWhenUsed="1"/>
+    <w:lsdException w:name="List Number 5" w:semiHidden="1" w:unhideWhenUsed="1"/>
+    <w:lsdException w:name="Title" w:uiPriority="10" w:qFormat="1"/>
+    <w:lsdException w:name="Closing" w:semiHidden="1" w:unhideWhenUsed="1"/>
+    <w:lsdException w:name="Signature" w:semiHidden="1" w:unhideWhenUsed="1"/>
+    <w:lsdException w:name="Default Paragraph Font" w:semiHidden="1" w:uiPriority="1" w:unhideWhenUsed="1"/>
+    <w:lsdException w:name="Body Text" w:semiHidden="1" w:uiPriority="1" w:unhideWhenUsed="1" w:qFormat="1"/>
+    <w:lsdException w:name="Body Text Indent" w:semiHidden="1" w:unhideWhenUsed="1"/>
+    <w:lsdException w:name="List Continue" w:semiHidden="1" w:unhideWhenUsed="1"/>
+    <w:lsdException w:name="List Continue 2" w:semiHidden="1" w:unhideWhenUsed="1"/>
+    <w:lsdException w:name="List Continue 3" w:semiHidden="1" w:unhideWhenUsed="1"/>
+    <w:lsdException w:name="List Continue 4" w:semiHidden="1" w:unhideWhenUsed="1"/>
+    <w:lsdException w:name="List Continue 5" w:semiHidden="1" w:unhideWhenUsed="1"/>
+    <w:lsdException w:name="Message Header" w:semiHidden="1" w:unhideWhenUsed="1"/>
+    <w:lsdException w:name="Subtitle" w:uiPriority="11" w:qFormat="1"/>
+    <w:lsdException w:name="Salutation" w:semiHidden="1" w:unhideWhenUsed="1"/>
+    <w:lsdException w:name="Date" w:semiHidden="1" w:unhideWhenUsed="1"/>
+    <w:lsdException w:name="Body Text First Indent" w:semiHidden="1" w:unhideWhenUsed="1"/>
+    <w:lsdException w:name="Body Text First Indent 2" w:semiHidden="1" w:unhideWhenUsed="1"/>
+    <w:lsdException w:name="Note Heading" w:semiHidden="1" w:unhideWhenUsed="1"/>
+    <w:lsdException w:name="Body Text 2" w:semiHidden="1" w:unhideWhenUsed="1"/>
+    <w:lsdException w:name="Body Text 3" w:semiHidden="1" w:unhideWhenUsed="1"/>
+    <w:lsdException w:name="Body Text Indent 2" w:semiHidden="1" w:unhideWhenUsed="1"/>
+    <w:lsdException w:name="Body Text Indent 3" w:semiHidden="1" w:unhideWhenUsed="1"/>
+    <w:lsdException w:name="Block Text" w:semiHidden="1" w:unhideWhenUsed="1"/>
+    <w:lsdException w:name="Hyperlink" w:semiHidden="1" w:unhideWhenUsed="1"/>
+    <w:lsdException w:name="FollowedHyperlink" w:semiHidden="1" w:unhideWhenUsed="1"/>
+    <w:lsdException w:name="Strong" w:uiPriority="22" w:qFormat="1"/>
+    <w:lsdException w:name="Emphasis" w:uiPriority="20" w:qFormat="1"/>
+    <w:lsdException w:name="Document Map" w:semiHidden="1" w:unhideWhenUsed="1"/>
+    <w:lsdException w:name="Plain Text" w:semiHidden="1" w:unhideWhenUsed="1"/>
+    <w:lsdException w:name="E-mail Signature" w:semiHidden="1" w:unhideWhenUsed="1"/>
+    <w:lsdException w:name="HTML Top of Form" w:semiHidden="1" w:unhideWhenUsed="1"/>
+    <w:lsdException w:name="HTML Bottom of Form" w:semiHidden="1" w:unhideWhenUsed="1"/>
+    <w:lsdException w:name="Normal (Web)" w:semiHidden="1" w:unhideWhenUsed="1"/>
+    <w:lsdException w:name="HTML Acronym" w:semiHidden="1" w:unhideWhenUsed="1"/>
+    <w:lsdException w:name="HTML Address" w:semiHidden="1" w:unhideWhenUsed="1"/>
+    <w:lsdException w:name="HTML Cite" w:semiHidden="1" w:unhideWhenUsed="1"/>
+    <w:lsdException w:name="HTML Code" w:semiHidden="1" w:unhideWhenUsed="1"/>
+    <w:lsdException w:name="HTML Definition" w:semiHidden="1" w:unhideWhenUsed="1"/>
+    <w:lsdException w:name="HTML Keyboard" w:semiHidden="1" w:unhideWhenUsed="1"/>
+    <w:lsdException w:name="HTML Preformatted" w:semiHidden="1" w:unhideWhenUsed="1"/>
+    <w:lsdException w:name="HTML Sample" w:semiHidden="1" w:unhideWhenUsed="1"/>
+    <w:lsdException w:name="HTML Typewriter" w:semiHidden="1" w:unhideWhenUsed="1"/>
+    <w:lsdException w:name="HTML Variable" w:semiHidden="1" w:unhideWhenUsed="1"/>
+    <w:lsdException w:name="Normal Table" w:semiHidden="1" w:unhideWhenUsed="1"/>
+    <w:lsdException w:name="annotation subject" w:semiHidden="1" w:unhideWhenUsed="1"/>
+    <w:lsdException w:name="No List" w:semiHidden="1" w:unhideWhenUsed="1"/>
+    <w:lsdException w:name="Outline List 1" w:semiHidden="1" w:unhideWhenUsed="1"/>
+    <w:lsdException w:name="Outline List 2" w:semiHidden="1" w:unhideWhenUsed="1"/>
+    <w:lsdException w:name="Outline List 3" w:semiHidden="1" w:unhideWhenUsed="1"/>
+    <w:lsdException w:name="Table Simple 1" w:semiHidden="1" w:unhideWhenUsed="1"/>
+    <w:lsdException w:name="Table Simple 2" w:semiHidden="1" w:unhideWhenUsed="1"/>
+    <w:lsdException w:name="Table Simple 3" w:semiHidden="1" w:unhideWhenUsed="1"/>
+    <w:lsdException w:name="Table Classic 1" w:semiHidden="1" w:unhideWhenUsed="1"/>
+    <w:lsdException w:name="Table Classic 2" w:semiHidden="1" w:unhideWhenUsed="1"/>
+    <w:lsdException w:name="Table Classic 3" w:semiHidden="1" w:unhideWhenUsed="1"/>
+    <w:lsdException w:name="Table Classic 4" w:semiHidden="1" w:unhideWhenUsed="1"/>
+    <w:lsdException w:name="Table Colorful 1" w:semiHidden="1" w:unhideWhenUsed="1"/>
+    <w:lsdException w:name="Table Colorful 2" w:semiHidden="1" w:unhideWhenUsed="1"/>
+    <w:lsdException w:name="Table Colorful 3" w:semiHidden="1" w:unhideWhenUsed="1"/>
+    <w:lsdException w:name="Table Columns 1" w:semiHidden="1" w:unhideWhenUsed="1"/>
+    <w:lsdException w:name="Table Columns 2" w:semiHidden="1" w:unhideWhenUsed="1"/>
+    <w:lsdException w:name="Table Columns 3" w:semiHidden="1" w:unhideWhenUsed="1"/>
+    <w:lsdException w:name="Table Columns 4" w:semiHidden="1" w:unhideWhenUsed="1"/>
+    <w:lsdException w:name="Table Columns 5" w:semiHidden="1" w:unhideWhenUsed="1"/>
+    <w:lsdException w:name="Table Grid 1" w:semiHidden="1" w:unhideWhenUsed="1"/>
+    <w:lsdException w:name="Table Grid 2" w:semiHidden="1" w:unhideWhenUsed="1"/>
+    <w:lsdException w:name="Table Grid 3" w:semiHidden="1" w:unhideWhenUsed="1"/>
+    <w:lsdException w:name="Table Grid 4" w:semiHidden="1" w:unhideWhenUsed="1"/>
+    <w:lsdException w:name="Table Grid 5" w:semiHidden="1" w:unhideWhenUsed="1"/>
+    <w:lsdException w:name="Table Grid 6" w:semiHidden="1" w:unhideWhenUsed="1"/>
+    <w:lsdException w:name="Table Grid 7" w:semiHidden="1" w:unhideWhenUsed="1"/>
+    <w:lsdException w:name="Table Grid 8" w:semiHidden="1" w:unhideWhenUsed="1"/>
+    <w:lsdException w:name="Table List 1" w:semiHidden="1" w:unhideWhenUsed="1"/>
+    <w:lsdException w:name="Table List 2" w:semiHidden="1" w:unhideWhenUsed="1"/>
+    <w:lsdException w:name="Table List 3" w:semiHidden="1" w:unhideWhenUsed="1"/>
+    <w:lsdException w:name="Table List 4" w:semiHidden="1" w:unhideWhenUsed="1"/>
+    <w:lsdException w:name="Table List 5" w:semiHidden="1" w:unhideWhenUsed="1"/>
+    <w:lsdException w:name="Table List 6" w:semiHidden="1" w:unhideWhenUsed="1"/>
+    <w:lsdException w:name="Table List 7" w:semiHidden="1" w:unhideWhenUsed="1"/>
+    <w:lsdException w:name="Table List 8" w:semiHidden="1" w:unhideWhenUsed="1"/>
+    <w:lsdException w:name="Table 3D effects 1" w:semiHidden="1" w:unhideWhenUsed="1"/>
+    <w:lsdException w:name="Table 3D effects 2" w:semiHidden="1" w:unhideWhenUsed="1"/>
+    <w:lsdException w:name="Table 3D effects 3" w:semiHidden="1" w:unhideWhenUsed="1"/>
+    <w:lsdException w:name="Table Contemporary" w:semiHidden="1" w:unhideWhenUsed="1"/>
+    <w:lsdException w:name="Table Elegant" w:semiHidden="1" w:unhideWhenUsed="1"/>
+    <w:lsdException w:name="Table Professional" w:semiHidden="1" w:unhideWhenUsed="1"/>
+    <w:lsdException w:name="Table Subtle 1" w:semiHidden="1" w:unhideWhenUsed="1"/>
+    <w:lsdException w:name="Table Subtle 2" w:semiHidden="1" w:unhideWhenUsed="1"/>
+    <w:lsdException w:name="Table Web 1" w:semiHidden="1" w:unhideWhenUsed="1"/>
+    <w:lsdException w:name="Table Web 2" w:semiHidden="1" w:unhideWhenUsed="1"/>
+    <w:lsdException w:name="Table Web 3" w:semiHidden="1" w:unhideWhenUsed="1"/>
+    <w:lsdException w:name="Balloon Text" w:semiHidden="1" w:unhideWhenUsed="1"/>
+    <w:lsdException w:name="Table Grid" w:uiPriority="59"/>
+    <w:lsdException w:name="Table Theme" w:semiHidden="1" w:unhideWhenUsed="1"/>
+    <w:lsdException w:name="Placeholder Text" w:semiHidden="1"/>
+    <w:lsdException w:name="No Spacing" w:uiPriority="1" w:qFormat="1"/>
+    <w:lsdException w:name="Light Shading" w:uiPriority="60"/>
+    <w:lsdException w:name="Light List" w:uiPriority="61"/>
+    <w:lsdException w:name="Light Grid" w:uiPriority="62"/>
+    <w:lsdException w:name="Medium Shading 1" w:uiPriority="63"/>
+    <w:lsdException w:name="Medium Shading 2" w:uiPriority="64"/>
+    <w:lsdException w:name="Medium List 1" w:uiPriority="65"/>
+    <w:lsdException w:name="Medium List 2" w:uiPriority="66"/>
+    <w:lsdException w:name="Medium Grid 1" w:uiPriority="67"/>
+    <w:lsdException w:name="Medium Grid 2" w:uiPriority="68"/>
+    <w:lsdException w:name="Medium Grid 3" w:uiPriority="69"/>
+    <w:lsdException w:name="Dark List" w:uiPriority="70"/>
+    <w:lsdException w:name="Colorful Shading" w:uiPriority="71"/>
+    <w:lsdException w:name="Colorful List" w:uiPriority="72"/>
+    <w:lsdException w:name="Colorful Grid" w:uiPriority="73"/>
+    <w:lsdException w:name="Light Shading Accent 1" w:uiPriority="60"/>
+    <w:lsdException w:name="Light List Accent 1" w:uiPriority="61"/>
+    <w:lsdException w:name="Light Grid Accent 1" w:uiPriority="62"/>
+    <w:lsdException w:name="Medium Shading 1 Accent 1" w:uiPriority="63"/>
+    <w:lsdException w:name="Medium Shading 2 Accent 1" w:uiPriority="64"/>
+    <w:lsdException w:name="Medium List 1 Accent 1" w:uiPriority="65"/>
+    <w:lsdException w:name="Revision" w:semiHidden="1"/>
+    <w:lsdException w:name="List Paragraph" w:uiPriority="34" w:qFormat="1"/>
+    <w:lsdException w:name="Quote" w:uiPriority="29" w:qFormat="1"/>
+    <w:lsdException w:name="Intense Quote" w:uiPriority="30" w:qFormat="1"/>
+    <w:lsdException w:name="Medium List 2 Accent 1" w:uiPriority="66"/>
+    <w:lsdException w:name="Medium Grid 1 Accent 1" w:uiPriority="67"/>
+    <w:lsdException w:name="Medium Grid 2 Accent 1" w:uiPriority="68"/>
+    <w:lsdException w:name="Medium Grid 3 Accent 1" w:uiPriority="69"/>
+    <w:lsdException w:name="Dark List Accent 1" w:uiPriority="70"/>
+    <w:lsdException w:name="Colorful Shading Accent 1" w:uiPriority="71"/>
+    <w:lsdException w:name="Colorful List Accent 1" w:uiPriority="72"/>
+    <w:lsdException w:name="Colorful Grid Accent 1" w:uiPriority="73"/>
+    <w:lsdException w:name="Light Shading Accent 2" w:uiPriority="60"/>
+    <w:lsdException w:name="Light List Accent 2" w:uiPriority="61"/>
+    <w:lsdException w:name="Light Grid Accent 2" w:uiPriority="62"/>
+    <w:lsdException w:name="Medium Shading 1 Accent 2" w:uiPriority="63"/>
+    <w:lsdException w:name="Medium Shading 2 Accent 2" w:uiPriority="64"/>
+    <w:lsdException w:name="Medium List 1 Accent 2" w:uiPriority="65"/>
+    <w:lsdException w:name="Medium List 2 Accent 2" w:uiPriority="66"/>
+    <w:lsdException w:name="Medium Grid 1 Accent 2" w:uiPriority="67"/>
+    <w:lsdException w:name="Medium Grid 2 Accent 2" w:uiPriority="68"/>
+    <w:lsdException w:name="Medium Grid 3 Accent 2" w:uiPriority="69"/>
+    <w:lsdException w:name="Dark List Accent 2" w:uiPriority="70"/>
+    <w:lsdException w:name="Colorful Shading Accent 2" w:uiPriority="71"/>
+    <w:lsdException w:name="Colorful List Accent 2" w:uiPriority="72"/>
+    <w:lsdException w:name="Colorful Grid Accent 2" w:uiPriority="73"/>
+    <w:lsdException w:name="Light Shading Accent 3" w:uiPriority="60"/>
+    <w:lsdException w:name="Light List Accent 3" w:uiPriority="61"/>
+    <w:lsdException w:name="Light Grid Accent 3" w:uiPriority="62"/>
+    <w:lsdException w:name="Medium Shading 1 Accent 3" w:uiPriority="63"/>
+    <w:lsdException w:name="Medium Shading 2 Accent 3" w:uiPriority="64"/>
+    <w:lsdException w:name="Medium List 1 Accent 3" w:uiPriority="65"/>
+    <w:lsdException w:name="Medium List 2 Accent 3" w:uiPriority="66"/>
+    <w:lsdException w:name="Medium Grid 1 Accent 3" w:uiPriority="67"/>
+    <w:lsdException w:name="Medium Grid 2 Accent 3" w:uiPriority="68"/>
+    <w:lsdException w:name="Medium Grid 3 Accent 3" w:uiPriority="69"/>
+    <w:lsdException w:name="Dark List Accent 3" w:uiPriority="70"/>
+    <w:lsdException w:name="Colorful Shading Accent 3" w:uiPriority="71"/>
+    <w:lsdException w:name="Colorful List Accent 3" w:uiPriority="72"/>
+    <w:lsdException w:name="Colorful Grid Accent 3" w:uiPriority="73"/>
+    <w:lsdException w:name="Light Shading Accent 4" w:uiPriority="60"/>
+    <w:lsdException w:name="Light List Accent 4" w:uiPriority="61"/>
+    <w:lsdException w:name="Light Grid Accent 4" w:uiPriority="62"/>
+    <w:lsdException w:name="Medium Shading 1 Accent 4" w:uiPriority="63"/>
+    <w:lsdException w:name="Medium Shading 2 Accent 4" w:uiPriority="64"/>
+    <w:lsdException w:name="Medium List 1 Accent 4" w:uiPriority="65"/>
+    <w:lsdException w:name="Medium List 2 Accent 4" w:uiPriority="66"/>
+    <w:lsdException w:name="Medium Grid 1 Accent 4" w:uiPriority="67"/>
+    <w:lsdException w:name="Medium Grid 2 Accent 4" w:uiPriority="68"/>
+    <w:lsdException w:name="Medium Grid 3 Accent 4" w:uiPriority="69"/>
+    <w:lsdException w:name="Dark List Accent 4" w:uiPriority="70"/>
+    <w:lsdException w:name="Colorful Shading Accent 4" w:uiPriority="71"/>
+    <w:lsdException w:name="Colorful List Accent 4" w:uiPriority="72"/>
+    <w:lsdException w:name="Colorful Grid Accent 4" w:uiPriority="73"/>
+    <w:lsdException w:name="Light Shading Accent 5" w:uiPriority="60"/>
+    <w:lsdException w:name="Light List Accent 5" w:uiPriority="61"/>
+    <w:lsdException w:name="Light Grid Accent 5" w:uiPriority="62"/>
+    <w:lsdException w:name="Medium Shading 1 Accent 5" w:uiPriority="63"/>
+    <w:lsdException w:name="Medium Shading 2 Accent 5" w:uiPriority="64"/>
+    <w:lsdException w:name="Medium List 1 Accent 5" w:uiPriority="65"/>
+    <w:lsdException w:name="Medium List 2 Accent 5" w:uiPriority="66"/>
+    <w:lsdException w:name="Medium Grid 1 Accent 5" w:uiPriority="67"/>
+    <w:lsdException w:name="Medium Grid 2 Accent 5" w:uiPriority="68"/>
+    <w:lsdException w:name="Medium Grid 3 Accent 5" w:uiPriority="69"/>
+    <w:lsdException w:name="Dark List Accent 5" w:uiPriority="70"/>
+    <w:lsdException w:name="Colorful Shading Accent 5" w:uiPriority="71"/>
+    <w:lsdException w:name="Colorful List Accent 5" w:uiPriority="72"/>
+    <w:lsdException w:name="Colorful Grid Accent 5" w:uiPriority="73"/>
+    <w:lsdException w:name="Light Shading Accent 6" w:uiPriority="60"/>
+    <w:lsdException w:name="Light List Accent 6" w:uiPriority="61"/>
+    <w:lsdException w:name="Light Grid Accent 6" w:uiPriority="62"/>
+    <w:lsdException w:name="Medium Shading 1 Accent 6" w:uiPriority="63"/>
+    <w:lsdException w:name="Medium Shading 2 Accent 6" w:uiPriority="64"/>
+    <w:lsdException w:name="Medium List 1 Accent 6" w:uiPriority="65"/>
+    <w:lsdException w:name="Medium List 2 Accent 6" w:uiPriority="66"/>
+    <w:lsdException w:name="Medium Grid 1 Accent 6" w:uiPriority="67"/>
+    <w:lsdException w:name="Medium Grid 2 Accent 6" w:uiPriority="68"/>
+    <w:lsdException w:name="Medium Grid 3 Accent 6" w:uiPriority="69"/>
+    <w:lsdException w:name="Dark List Accent 6" w:uiPriority="70"/>
+    <w:lsdException w:name="Colorful Shading Accent 6" w:uiPriority="71"/>
+    <w:lsdException w:name="Colorful List Accent 6" w:uiPriority="72"/>
+    <w:lsdException w:name="Colorful Grid Accent 6" w:uiPriority="73"/>
+    <w:lsdException w:name="Subtle Emphasis" w:uiPriority="19" w:qFormat="1"/>
+    <w:lsdException w:name="Intense Emphasis" w:uiPriority="21" w:qFormat="1"/>
+    <w:lsdException w:name="Subtle Reference" w:uiPriority="31" w:qFormat="1"/>
+    <w:lsdException w:name="Intense Reference" w:uiPriority="32" w:qFormat="1"/>
+    <w:lsdException w:name="Book Title" w:uiPriority="33" w:qFormat="1"/>
+    <w:lsdException w:name="Bibliography" w:semiHidden="1" w:uiPriority="37" w:unhideWhenUsed="1"/>
+    <w:lsdException w:name="TOC Heading" w:semiHidden="1" w:uiPriority="39" w:unhideWhenUsed="1" w:qFormat="1"/>
+    <w:lsdException w:name="Grid Table 4" w:uiPriority="49"/>
+    <w:lsdException w:name="Grid Table 5 Dark" w:uiPriority="50"/>
+    <w:lsdException w:name="Grid Table 6 Colorful" w:uiPriority="51"/>
+    <w:lsdException w:name="Grid Table 7 Colorful" w:uiPriority="52"/>
+    <w:lsdException w:name="Grid Table 1 Light Accent 1" w:uiPriority="46"/>
+    <w:lsdException w:name="Grid Table 2 Accent 1" w:uiPriority="47"/>
+    <w:lsdException w:name="Grid Table 3 Accent 1" w:uiPriority="48"/>
+    <w:lsdException w:name="Grid Table 4 Accent 1" w:uiPriority="49"/>
+    <w:lsdException w:name="Grid Table 5 Dark Accent 1" w:uiPriority="50"/>
+    <w:lsdException w:name="Grid Table 6 Colorful Accent 1" w:uiPriority="51"/>
+    <w:lsdException w:name="Grid Table 7 Colorful Accent 1" w:uiPriority="52"/>
+    <w:lsdException w:name="Grid Table 1 Light Accent 2" w:uiPriority="46"/>
+    <w:lsdException w:name="Grid Table 2 Accent 2" w:uiPriority="47"/>
+    <w:lsdException w:name="Grid Table 3 Accent 2" w:uiPriority="48"/>
+    <w:lsdException w:name="Grid Table 4 Accent 2" w:uiPriority="49"/>
+    <w:lsdException w:name="Grid Table 5 Dark Accent 2" w:uiPriority="50"/>
+    <w:lsdException w:name="Grid Table 6 Colorful Accent 2" w:uiPriority="51"/>
+    <w:lsdException w:name="Grid Table 7 Colorful Accent 2" w:uiPriority="52"/>
+    <w:lsdException w:name="Grid Table 1 Light Accent 3" w:uiPriority="46"/>
+    <w:lsdException w:name="Grid Table 2 Accent 3" w:uiPriority="47"/>
+    <w:lsdException w:name="Grid Table 3 Accent 3" w:uiPriority="48"/>
+    <w:lsdException w:name="Grid Table 4 Accent 3" w:uiPriority="49"/>
+    <w:lsdException w:name="Grid Table 5 Dark Accent 3" w:uiPriority="50"/>
+    <w:lsdException w:name="Grid Table 6 Colorful Accent 3" w:uiPriority="51"/>
+    <w:lsdException w:name="Grid Table 7 Colorful Accent 3" w:uiPriority="52"/>
+    <w:lsdException w:name="Grid Table 1 Light Accent 4" w:uiPriority="46"/>
+    <w:lsdException w:name="Grid Table 2 Accent 4" w:uiPriority="47"/>
+    <w:lsdException w:name="Grid Table 3 Accent 4" w:uiPriority="48"/>
+    <w:lsdException w:name="Grid Table 4 Accent 4" w:uiPriority="49"/>
+    <w:lsdException w:name="Grid Table 5 Dark Accent 4" w:uiPriority="50"/>
+    <w:lsdException w:name="Grid Table 6 Colorful Accent 4" w:uiPriority="51"/>
+    <w:lsdException w:name="Grid Table 7 Colorful Accent 4" w:uiPriority="52"/>
+    <w:lsdException w:name="Grid Table 1 Light Accent 5" w:uiPriority="46"/>
+    <w:lsdException w:name="Grid Table 2 Accent 5" w:uiPriority="47"/>
+    <w:lsdException w:name="Grid Table 3 Accent 5" w:uiPriority="48"/>
+    <w:lsdException w:name="Grid Table 4 Accent 5" w:uiPriority="49"/>
+    <w:lsdException w:name="Grid Table 5 Dark Accent 5" w:uiPriority="50"/>
+    <w:lsdException w:name="Grid Table 6 Colorful Accent 5" w:uiPriority="51"/>
+    <w:lsdException w:name="Grid Table 7 Colorful Accent 5" w:uiPriority="52"/>
+    <w:lsdException w:name="Grid Table 1 Light Accent 6" w:uiPriority="46"/>
+    <w:lsdException w:name="Grid Table 2 Accent 6" w:uiPriority="47"/>
+    <w:lsdException w:name="Grid Table 3 Accent 6" w:uiPriority="48"/>
+    <w:lsdException w:name="Grid Table 4 Accent 6" w:uiPriority="49"/>
+    <w:lsdException w:name="Grid Table 5 Dark Accent 6" w:uiPriority="50"/>
+    <w:lsdException w:name="Grid Table 6 Colorful Accent 6" w:uiPriority="51"/>
+    <w:lsdException w:name="Grid Table 7 Colorful Accent 6" w:uiPriority="52"/>
+    <w:lsdException w:name="List Table 1 Light" w:uiPriority="46"/>
+    <w:lsdException w:name="List Table 2" w:uiPriority="47"/>
+    <w:lsdException w:name="List Table 3" w:uiPriority="48"/>
+    <w:lsdException w:name="List Table 4" w:uiPriority="49"/>
+    <w:lsdException w:name="List Table 5 Dark" w:uiPriority="50"/>
+    <w:lsdException w:name="List Table 6 Colorful" w:uiPriority="51"/>
+    <w:lsdException w:name="List Table 7 Colorful" w:uiPriority="52"/>
+    <w:lsdException w:name="List Table 1 Light Accent 1" w:uiPriority="46"/>
+    <w:lsdException w:name="List Table 2 Accent 1" w:uiPriority="47"/>
+    <w:lsdException w:name="List Table 3 Accent 1" w:uiPriority="48"/>
+    <w:lsdException w:name="List Table 4 Accent 1" w:uiPriority="49"/>
+    <w:lsdException w:name="List Table 5 Dark Accent 1" w:uiPriority="50"/>
+    <w:lsdException w:name="List Table 6 Colorful Accent 1" w:uiPriority="51"/>
+    <w:lsdException w:name="List Table 7 Colorful Accent 1" w:uiPriority="52"/>
+    <w:lsdException w:name="List Table 1 Light Accent 2" w:uiPriority="46"/>
+    <w:lsdException w:name="List Table 2 Accent 2" w:uiPriority="47"/>
+    <w:lsdException w:name="List Table 3 Accent 2" w:uiPriority="48"/>
+    <w:lsdException w:name="List Table 4 Accent 2" w:uiPriority="49"/>
+    <w:lsdException w:name="List Table 5 Dark Accent 2" w:uiPriority="50"/>
+    <w:lsdException w:name="List Table 6 Colorful Accent 2" w:uiPriority="51"/>
+    <w:lsdException w:name="List Table 7 Colorful Accent 2" w:uiPriority="52"/>
+    <w:lsdException w:name="List Table 1 Light Accent 3" w:uiPriority="46"/>
+    <w:lsdException w:name="List Table 2 Accent 3" w:uiPriority="47"/>
+    <w:lsdException w:name="List Table 3 Accent 3" w:uiPriority="48"/>
+    <w:lsdException w:name="List Table 4 Accent 3" w:uiPriority="49"/>
+    <w:lsdException w:name="List Table 5 Dark Accent 3" w:uiPriority="50"/>
+    <w:lsdException w:name="List Table 6 Colorful Accent 3" w:uiPriority="51"/>
+    <w:lsdException w:name="List Table 7 Colorful Accent 3" w:uiPriority="52"/>
+    <w:lsdException w:name="List Table 1 Light Accent 4" w:uiPriority="46"/>
+    <w:lsdException w:name="List Table 2 Accent 4" w:uiPriority="47"/>
+    <w:lsdException w:name="List Table 3 Accent 4" w:uiPriority="48"/>
+    <w:lsdException w:name="List Table 4 Accent 4" w:uiPriority="49"/>
+    <w:lsdException w:name="List Table 5 Dark Accent 4" w:uiPriority="50"/>
+    <w:lsdException w:name="List Table 6 Colorful Accent 4" w:uiPriority="51"/>
+    <w:lsdException w:name="List Table 7 Colorful Accent 4" w:uiPriority="52"/>
+    <w:lsdException w:name="List Table 1 Light Accent 5" w:uiPriority="46"/>
+    <w:lsdException w:name="List Table 2 Accent 5" w:uiPriority="47"/>
+    <w:lsdException w:name="List Table 3 Accent 5" w:uiPriority="48"/>
+    <w:lsdException w:name="List Table 4 Accent 5" w:uiPriority="49"/>
+    <w:lsdException w:name="List Table 5 Dark Accent 5" w:uiPriority="50"/>
+    <w:lsdException w:name="List Table 6 Colorful Accent 5" w:uiPriority="51"/>
+    <w:lsdException w:name="List Table 7 Colorful Accent 5" w:uiPriority="52"/>
+    <w:lsdException w:name="List Table 1 Light Accent 6" w:uiPriority="46"/>
+    <w:lsdException w:name="List Table 2 Accent 6" w:uiPriority="47"/>
+    <w:lsdException w:name="List Table 3 Accent 6" w:uiPriority="48"/>
+    <w:lsdException w:name="List Table 4 Accent 6" w:uiPriority="49"/>
+    <w:lsdException w:name="List Table 5 Dark Accent 6" w:uiPriority="50"/>
+    <w:lsdException w:name="List Table 6 Colorful Accent 6" w:uiPriority="51"/>
+    <w:lsdException w:name="List Table 7 Colorful Accent 6" w:uiPriority="52"/>
   </w:latentStyles>
   <w:style w:type="paragraph" w:default="1" w:styleId="Normal">
     <w:name w:val="Normal"/>
@@ -11311,7 +11427,6 @@
       <w:szCs w:val="22"/>
     </w:rPr>
     <w:tblPr>
-      <w:tblInd w:w="0" w:type="dxa"/>
       <w:tblBorders>
         <w:top w:val="single" w:sz="4" w:space="0" w:color="auto"/>
         <w:left w:val="single" w:sz="4" w:space="0" w:color="auto"/>
@@ -11320,12 +11435,6 @@
         <w:insideH w:val="single" w:sz="4" w:space="0" w:color="auto"/>
         <w:insideV w:val="single" w:sz="4" w:space="0" w:color="auto"/>
       </w:tblBorders>
-      <w:tblCellMar>
-        <w:top w:w="0" w:type="dxa"/>
-        <w:left w:w="108" w:type="dxa"/>
-        <w:bottom w:w="0" w:type="dxa"/>
-        <w:right w:w="108" w:type="dxa"/>
-      </w:tblCellMar>
     </w:tblPr>
   </w:style>
   <w:style w:type="character" w:customStyle="1" w:styleId="Heading1Char">
@@ -11350,452 +11459,12 @@
     <w:tblPr>
       <w:tblStyleRowBandSize w:val="1"/>
       <w:tblStyleColBandSize w:val="1"/>
-      <w:tblInd w:w="0" w:type="dxa"/>
       <w:tblBorders>
         <w:top w:val="single" w:sz="8" w:space="0" w:color="4BACC6" w:themeColor="accent5"/>
         <w:left w:val="single" w:sz="8" w:space="0" w:color="4BACC6" w:themeColor="accent5"/>
         <w:bottom w:val="single" w:sz="8" w:space="0" w:color="4BACC6" w:themeColor="accent5"/>
         <w:right w:val="single" w:sz="8" w:space="0" w:color="4BACC6" w:themeColor="accent5"/>
       </w:tblBorders>
-      <w:tblCellMar>
-        <w:top w:w="0" w:type="dxa"/>
-        <w:left w:w="108" w:type="dxa"/>
-        <w:bottom w:w="0" w:type="dxa"/>
-        <w:right w:w="108" w:type="dxa"/>
-      </w:tblCellMar>
-    </w:tblPr>
-    <w:tblStylePr w:type="firstRow">
-      <w:pPr>
-        <w:spacing w:before="0" w:after="0" w:line="240" w:lineRule="auto"/>
-      </w:pPr>
-      <w:rPr>
-        <w:b/>
-        <w:bCs/>
-        <w:color w:val="FFFFFF" w:themeColor="background1"/>
-      </w:rPr>
-      <w:tblPr/>
-      <w:tcPr>
-        <w:shd w:val="clear" w:color="auto" w:fill="4BACC6" w:themeFill="accent5"/>
-      </w:tcPr>
-    </w:tblStylePr>
-    <w:tblStylePr w:type="lastRow">
-      <w:pPr>
-        <w:spacing w:before="0" w:after="0" w:line="240" w:lineRule="auto"/>
-      </w:pPr>
-      <w:rPr>
-        <w:b/>
-        <w:bCs/>
-      </w:rPr>
-      <w:tblPr/>
-      <w:tcPr>
-        <w:tcBorders>
-          <w:top w:val="double" w:sz="6" w:space="0" w:color="4BACC6" w:themeColor="accent5"/>
-          <w:left w:val="single" w:sz="8" w:space="0" w:color="4BACC6" w:themeColor="accent5"/>
-          <w:bottom w:val="single" w:sz="8" w:space="0" w:color="4BACC6" w:themeColor="accent5"/>
-          <w:right w:val="single" w:sz="8" w:space="0" w:color="4BACC6" w:themeColor="accent5"/>
-        </w:tcBorders>
-      </w:tcPr>
-    </w:tblStylePr>
-    <w:tblStylePr w:type="firstCol">
-      <w:rPr>
-        <w:b/>
-        <w:bCs/>
-      </w:rPr>
-    </w:tblStylePr>
-    <w:tblStylePr w:type="lastCol">
-      <w:rPr>
-        <w:b/>
-        <w:bCs/>
-      </w:rPr>
-    </w:tblStylePr>
-    <w:tblStylePr w:type="band1Vert">
-      <w:tblPr/>
-      <w:tcPr>
-        <w:tcBorders>
-          <w:top w:val="single" w:sz="8" w:space="0" w:color="4BACC6" w:themeColor="accent5"/>
-          <w:left w:val="single" w:sz="8" w:space="0" w:color="4BACC6" w:themeColor="accent5"/>
-          <w:bottom w:val="single" w:sz="8" w:space="0" w:color="4BACC6" w:themeColor="accent5"/>
-          <w:right w:val="single" w:sz="8" w:space="0" w:color="4BACC6" w:themeColor="accent5"/>
-        </w:tcBorders>
-      </w:tcPr>
-    </w:tblStylePr>
-    <w:tblStylePr w:type="band1Horz">
-      <w:tblPr/>
-      <w:tcPr>
-        <w:tcBorders>
-          <w:top w:val="single" w:sz="8" w:space="0" w:color="4BACC6" w:themeColor="accent5"/>
-          <w:left w:val="single" w:sz="8" w:space="0" w:color="4BACC6" w:themeColor="accent5"/>
-          <w:bottom w:val="single" w:sz="8" w:space="0" w:color="4BACC6" w:themeColor="accent5"/>
-          <w:right w:val="single" w:sz="8" w:space="0" w:color="4BACC6" w:themeColor="accent5"/>
-        </w:tcBorders>
-      </w:tcPr>
-    </w:tblStylePr>
-  </w:style>
-  <w:style w:type="paragraph" w:styleId="BalloonText">
-    <w:name w:val="Balloon Text"/>
-    <w:basedOn w:val="Normal"/>
-    <w:link w:val="BalloonTextChar"/>
-    <w:uiPriority w:val="99"/>
-    <w:semiHidden/>
-    <w:unhideWhenUsed/>
-    <w:rsid w:val="002E5A5D"/>
-    <w:pPr>
-      <w:spacing w:after="0"/>
-    </w:pPr>
-    <w:rPr>
-      <w:rFonts w:ascii="Lucida Grande" w:hAnsi="Lucida Grande" w:cs="Lucida Grande"/>
-      <w:sz w:val="18"/>
-      <w:szCs w:val="18"/>
-    </w:rPr>
-  </w:style>
-  <w:style w:type="character" w:customStyle="1" w:styleId="BalloonTextChar">
-    <w:name w:val="Balloon Text Char"/>
-    <w:basedOn w:val="DefaultParagraphFont"/>
-    <w:link w:val="BalloonText"/>
-    <w:uiPriority w:val="99"/>
-    <w:semiHidden/>
-    <w:rsid w:val="002E5A5D"/>
-    <w:rPr>
-      <w:rFonts w:ascii="Lucida Grande" w:hAnsi="Lucida Grande" w:cs="Lucida Grande"/>
-      <w:sz w:val="18"/>
-      <w:szCs w:val="18"/>
-    </w:rPr>
-  </w:style>
-  <w:style w:type="character" w:styleId="Hyperlink">
-    <w:name w:val="Hyperlink"/>
-    <w:basedOn w:val="DefaultParagraphFont"/>
-    <w:uiPriority w:val="99"/>
-    <w:unhideWhenUsed/>
-    <w:rsid w:val="00F1157D"/>
-    <w:rPr>
-      <w:color w:val="0000FF" w:themeColor="hyperlink"/>
-      <w:u w:val="single"/>
-    </w:rPr>
-  </w:style>
-</w:styles>
-</file>
-
-<file path=word/stylesWithEffects.xml><?xml version="1.0" encoding="utf-8"?>
-<w:styles xmlns:wpc="http://schemas.microsoft.com/office/word/2010/wordprocessingCanvas" xmlns:mo="http://schemas.microsoft.com/office/mac/office/2008/main" xmlns:mc="http://schemas.openxmlformats.org/markup-compatibility/2006" xmlns:mv="urn:schemas-microsoft-com:mac:vml" xmlns:o="urn:schemas-microsoft-com:office:office" xmlns:r="http://schemas.openxmlformats.org/officeDocument/2006/relationships" xmlns:m="http://schemas.openxmlformats.org/officeDocument/2006/math" xmlns:v="urn:schemas-microsoft-com:vml" xmlns:wp14="http://schemas.microsoft.com/office/word/2010/wordprocessingDrawing" xmlns:wp="http://schemas.openxmlformats.org/drawingml/2006/wordprocessingDrawing" xmlns:w10="urn:schemas-microsoft-com:office:word" xmlns:w="http://schemas.openxmlformats.org/wordprocessingml/2006/main" xmlns:w14="http://schemas.microsoft.com/office/word/2010/wordml" xmlns:wpg="http://schemas.microsoft.com/office/word/2010/wordprocessingGroup" xmlns:wpi="http://schemas.microsoft.com/office/word/2010/wordprocessingInk" xmlns:wne="http://schemas.microsoft.com/office/word/2006/wordml" xmlns:wps="http://schemas.microsoft.com/office/word/2010/wordprocessingShape" mc:Ignorable="w14 wp14">
-  <w:docDefaults>
-    <w:rPrDefault>
-      <w:rPr>
-        <w:rFonts w:asciiTheme="minorHAnsi" w:eastAsiaTheme="minorEastAsia" w:hAnsiTheme="minorHAnsi" w:cstheme="minorBidi"/>
-        <w:sz w:val="24"/>
-        <w:szCs w:val="24"/>
-        <w:lang w:val="en-US" w:eastAsia="en-US" w:bidi="ar-SA"/>
-      </w:rPr>
-    </w:rPrDefault>
-    <w:pPrDefault/>
-  </w:docDefaults>
-  <w:latentStyles w:defLockedState="0" w:defUIPriority="99" w:defSemiHidden="1" w:defUnhideWhenUsed="1" w:defQFormat="0" w:count="276">
-    <w:lsdException w:name="Normal" w:semiHidden="0" w:uiPriority="0" w:unhideWhenUsed="0" w:qFormat="1"/>
-    <w:lsdException w:name="heading 1" w:semiHidden="0" w:uiPriority="1" w:unhideWhenUsed="0" w:qFormat="1"/>
-    <w:lsdException w:name="heading 2" w:uiPriority="9" w:qFormat="1"/>
-    <w:lsdException w:name="heading 3" w:uiPriority="9" w:qFormat="1"/>
-    <w:lsdException w:name="heading 4" w:uiPriority="9" w:qFormat="1"/>
-    <w:lsdException w:name="heading 5" w:uiPriority="9" w:qFormat="1"/>
-    <w:lsdException w:name="heading 6" w:uiPriority="9" w:qFormat="1"/>
-    <w:lsdException w:name="heading 7" w:uiPriority="9" w:qFormat="1"/>
-    <w:lsdException w:name="heading 8" w:uiPriority="9" w:qFormat="1"/>
-    <w:lsdException w:name="heading 9" w:uiPriority="9" w:qFormat="1"/>
-    <w:lsdException w:name="toc 1" w:uiPriority="39"/>
-    <w:lsdException w:name="toc 2" w:uiPriority="39"/>
-    <w:lsdException w:name="toc 3" w:uiPriority="39"/>
-    <w:lsdException w:name="toc 4" w:uiPriority="39"/>
-    <w:lsdException w:name="toc 5" w:uiPriority="39"/>
-    <w:lsdException w:name="toc 6" w:uiPriority="39"/>
-    <w:lsdException w:name="toc 7" w:uiPriority="39"/>
-    <w:lsdException w:name="toc 8" w:uiPriority="39"/>
-    <w:lsdException w:name="toc 9" w:uiPriority="39"/>
-    <w:lsdException w:name="caption" w:uiPriority="35" w:qFormat="1"/>
-    <w:lsdException w:name="Title" w:semiHidden="0" w:uiPriority="10" w:unhideWhenUsed="0" w:qFormat="1"/>
-    <w:lsdException w:name="Default Paragraph Font" w:uiPriority="1"/>
-    <w:lsdException w:name="Body Text" w:uiPriority="1" w:qFormat="1"/>
-    <w:lsdException w:name="Subtitle" w:semiHidden="0" w:uiPriority="11" w:unhideWhenUsed="0" w:qFormat="1"/>
-    <w:lsdException w:name="Strong" w:semiHidden="0" w:uiPriority="22" w:unhideWhenUsed="0" w:qFormat="1"/>
-    <w:lsdException w:name="Emphasis" w:semiHidden="0" w:uiPriority="20" w:unhideWhenUsed="0" w:qFormat="1"/>
-    <w:lsdException w:name="Table Grid" w:semiHidden="0" w:uiPriority="59" w:unhideWhenUsed="0"/>
-    <w:lsdException w:name="Placeholder Text" w:unhideWhenUsed="0"/>
-    <w:lsdException w:name="No Spacing" w:semiHidden="0" w:uiPriority="1" w:unhideWhenUsed="0" w:qFormat="1"/>
-    <w:lsdException w:name="Light Shading" w:semiHidden="0" w:uiPriority="60" w:unhideWhenUsed="0"/>
-    <w:lsdException w:name="Light List" w:semiHidden="0" w:uiPriority="61" w:unhideWhenUsed="0"/>
-    <w:lsdException w:name="Light Grid" w:semiHidden="0" w:uiPriority="62" w:unhideWhenUsed="0"/>
-    <w:lsdException w:name="Medium Shading 1" w:semiHidden="0" w:uiPriority="63" w:unhideWhenUsed="0"/>
-    <w:lsdException w:name="Medium Shading 2" w:semiHidden="0" w:uiPriority="64" w:unhideWhenUsed="0"/>
-    <w:lsdException w:name="Medium List 1" w:semiHidden="0" w:uiPriority="65" w:unhideWhenUsed="0"/>
-    <w:lsdException w:name="Medium List 2" w:semiHidden="0" w:uiPriority="66" w:unhideWhenUsed="0"/>
-    <w:lsdException w:name="Medium Grid 1" w:semiHidden="0" w:uiPriority="67" w:unhideWhenUsed="0"/>
-    <w:lsdException w:name="Medium Grid 2" w:semiHidden="0" w:uiPriority="68" w:unhideWhenUsed="0"/>
-    <w:lsdException w:name="Medium Grid 3" w:semiHidden="0" w:uiPriority="69" w:unhideWhenUsed="0"/>
-    <w:lsdException w:name="Dark List" w:semiHidden="0" w:uiPriority="70" w:unhideWhenUsed="0"/>
-    <w:lsdException w:name="Colorful Shading" w:semiHidden="0" w:uiPriority="71" w:unhideWhenUsed="0"/>
-    <w:lsdException w:name="Colorful List" w:semiHidden="0" w:uiPriority="72" w:unhideWhenUsed="0"/>
-    <w:lsdException w:name="Colorful Grid" w:semiHidden="0" w:uiPriority="73" w:unhideWhenUsed="0"/>
-    <w:lsdException w:name="Light Shading Accent 1" w:semiHidden="0" w:uiPriority="60" w:unhideWhenUsed="0"/>
-    <w:lsdException w:name="Light List Accent 1" w:semiHidden="0" w:uiPriority="61" w:unhideWhenUsed="0"/>
-    <w:lsdException w:name="Light Grid Accent 1" w:semiHidden="0" w:uiPriority="62" w:unhideWhenUsed="0"/>
-    <w:lsdException w:name="Medium Shading 1 Accent 1" w:semiHidden="0" w:uiPriority="63" w:unhideWhenUsed="0"/>
-    <w:lsdException w:name="Medium Shading 2 Accent 1" w:semiHidden="0" w:uiPriority="64" w:unhideWhenUsed="0"/>
-    <w:lsdException w:name="Medium List 1 Accent 1" w:semiHidden="0" w:uiPriority="65" w:unhideWhenUsed="0"/>
-    <w:lsdException w:name="Revision" w:unhideWhenUsed="0"/>
-    <w:lsdException w:name="List Paragraph" w:semiHidden="0" w:uiPriority="34" w:unhideWhenUsed="0" w:qFormat="1"/>
-    <w:lsdException w:name="Quote" w:semiHidden="0" w:uiPriority="29" w:unhideWhenUsed="0" w:qFormat="1"/>
-    <w:lsdException w:name="Intense Quote" w:semiHidden="0" w:uiPriority="30" w:unhideWhenUsed="0" w:qFormat="1"/>
-    <w:lsdException w:name="Medium List 2 Accent 1" w:semiHidden="0" w:uiPriority="66" w:unhideWhenUsed="0"/>
-    <w:lsdException w:name="Medium Grid 1 Accent 1" w:semiHidden="0" w:uiPriority="67" w:unhideWhenUsed="0"/>
-    <w:lsdException w:name="Medium Grid 2 Accent 1" w:semiHidden="0" w:uiPriority="68" w:unhideWhenUsed="0"/>
-    <w:lsdException w:name="Medium Grid 3 Accent 1" w:semiHidden="0" w:uiPriority="69" w:unhideWhenUsed="0"/>
-    <w:lsdException w:name="Dark List Accent 1" w:semiHidden="0" w:uiPriority="70" w:unhideWhenUsed="0"/>
-    <w:lsdException w:name="Colorful Shading Accent 1" w:semiHidden="0" w:uiPriority="71" w:unhideWhenUsed="0"/>
-    <w:lsdException w:name="Colorful List Accent 1" w:semiHidden="0" w:uiPriority="72" w:unhideWhenUsed="0"/>
-    <w:lsdException w:name="Colorful Grid Accent 1" w:semiHidden="0" w:uiPriority="73" w:unhideWhenUsed="0"/>
-    <w:lsdException w:name="Light Shading Accent 2" w:semiHidden="0" w:uiPriority="60" w:unhideWhenUsed="0"/>
-    <w:lsdException w:name="Light List Accent 2" w:semiHidden="0" w:uiPriority="61" w:unhideWhenUsed="0"/>
-    <w:lsdException w:name="Light Grid Accent 2" w:semiHidden="0" w:uiPriority="62" w:unhideWhenUsed="0"/>
-    <w:lsdException w:name="Medium Shading 1 Accent 2" w:semiHidden="0" w:uiPriority="63" w:unhideWhenUsed="0"/>
-    <w:lsdException w:name="Medium Shading 2 Accent 2" w:semiHidden="0" w:uiPriority="64" w:unhideWhenUsed="0"/>
-    <w:lsdException w:name="Medium List 1 Accent 2" w:semiHidden="0" w:uiPriority="65" w:unhideWhenUsed="0"/>
-    <w:lsdException w:name="Medium List 2 Accent 2" w:semiHidden="0" w:uiPriority="66" w:unhideWhenUsed="0"/>
-    <w:lsdException w:name="Medium Grid 1 Accent 2" w:semiHidden="0" w:uiPriority="67" w:unhideWhenUsed="0"/>
-    <w:lsdException w:name="Medium Grid 2 Accent 2" w:semiHidden="0" w:uiPriority="68" w:unhideWhenUsed="0"/>
-    <w:lsdException w:name="Medium Grid 3 Accent 2" w:semiHidden="0" w:uiPriority="69" w:unhideWhenUsed="0"/>
-    <w:lsdException w:name="Dark List Accent 2" w:semiHidden="0" w:uiPriority="70" w:unhideWhenUsed="0"/>
-    <w:lsdException w:name="Colorful Shading Accent 2" w:semiHidden="0" w:uiPriority="71" w:unhideWhenUsed="0"/>
-    <w:lsdException w:name="Colorful List Accent 2" w:semiHidden="0" w:uiPriority="72" w:unhideWhenUsed="0"/>
-    <w:lsdException w:name="Colorful Grid Accent 2" w:semiHidden="0" w:uiPriority="73" w:unhideWhenUsed="0"/>
-    <w:lsdException w:name="Light Shading Accent 3" w:semiHidden="0" w:uiPriority="60" w:unhideWhenUsed="0"/>
-    <w:lsdException w:name="Light List Accent 3" w:semiHidden="0" w:uiPriority="61" w:unhideWhenUsed="0"/>
-    <w:lsdException w:name="Light Grid Accent 3" w:semiHidden="0" w:uiPriority="62" w:unhideWhenUsed="0"/>
-    <w:lsdException w:name="Medium Shading 1 Accent 3" w:semiHidden="0" w:uiPriority="63" w:unhideWhenUsed="0"/>
-    <w:lsdException w:name="Medium Shading 2 Accent 3" w:semiHidden="0" w:uiPriority="64" w:unhideWhenUsed="0"/>
-    <w:lsdException w:name="Medium List 1 Accent 3" w:semiHidden="0" w:uiPriority="65" w:unhideWhenUsed="0"/>
-    <w:lsdException w:name="Medium List 2 Accent 3" w:semiHidden="0" w:uiPriority="66" w:unhideWhenUsed="0"/>
-    <w:lsdException w:name="Medium Grid 1 Accent 3" w:semiHidden="0" w:uiPriority="67" w:unhideWhenUsed="0"/>
-    <w:lsdException w:name="Medium Grid 2 Accent 3" w:semiHidden="0" w:uiPriority="68" w:unhideWhenUsed="0"/>
-    <w:lsdException w:name="Medium Grid 3 Accent 3" w:semiHidden="0" w:uiPriority="69" w:unhideWhenUsed="0"/>
-    <w:lsdException w:name="Dark List Accent 3" w:semiHidden="0" w:uiPriority="70" w:unhideWhenUsed="0"/>
-    <w:lsdException w:name="Colorful Shading Accent 3" w:semiHidden="0" w:uiPriority="71" w:unhideWhenUsed="0"/>
-    <w:lsdException w:name="Colorful List Accent 3" w:semiHidden="0" w:uiPriority="72" w:unhideWhenUsed="0"/>
-    <w:lsdException w:name="Colorful Grid Accent 3" w:semiHidden="0" w:uiPriority="73" w:unhideWhenUsed="0"/>
-    <w:lsdException w:name="Light Shading Accent 4" w:semiHidden="0" w:uiPriority="60" w:unhideWhenUsed="0"/>
-    <w:lsdException w:name="Light List Accent 4" w:semiHidden="0" w:uiPriority="61" w:unhideWhenUsed="0"/>
-    <w:lsdException w:name="Light Grid Accent 4" w:semiHidden="0" w:uiPriority="62" w:unhideWhenUsed="0"/>
-    <w:lsdException w:name="Medium Shading 1 Accent 4" w:semiHidden="0" w:uiPriority="63" w:unhideWhenUsed="0"/>
-    <w:lsdException w:name="Medium Shading 2 Accent 4" w:semiHidden="0" w:uiPriority="64" w:unhideWhenUsed="0"/>
-    <w:lsdException w:name="Medium List 1 Accent 4" w:semiHidden="0" w:uiPriority="65" w:unhideWhenUsed="0"/>
-    <w:lsdException w:name="Medium List 2 Accent 4" w:semiHidden="0" w:uiPriority="66" w:unhideWhenUsed="0"/>
-    <w:lsdException w:name="Medium Grid 1 Accent 4" w:semiHidden="0" w:uiPriority="67" w:unhideWhenUsed="0"/>
-    <w:lsdException w:name="Medium Grid 2 Accent 4" w:semiHidden="0" w:uiPriority="68" w:unhideWhenUsed="0"/>
-    <w:lsdException w:name="Medium Grid 3 Accent 4" w:semiHidden="0" w:uiPriority="69" w:unhideWhenUsed="0"/>
-    <w:lsdException w:name="Dark List Accent 4" w:semiHidden="0" w:uiPriority="70" w:unhideWhenUsed="0"/>
-    <w:lsdException w:name="Colorful Shading Accent 4" w:semiHidden="0" w:uiPriority="71" w:unhideWhenUsed="0"/>
-    <w:lsdException w:name="Colorful List Accent 4" w:semiHidden="0" w:uiPriority="72" w:unhideWhenUsed="0"/>
-    <w:lsdException w:name="Colorful Grid Accent 4" w:semiHidden="0" w:uiPriority="73" w:unhideWhenUsed="0"/>
-    <w:lsdException w:name="Light Shading Accent 5" w:semiHidden="0" w:uiPriority="60" w:unhideWhenUsed="0"/>
-    <w:lsdException w:name="Light List Accent 5" w:semiHidden="0" w:uiPriority="61" w:unhideWhenUsed="0"/>
-    <w:lsdException w:name="Light Grid Accent 5" w:semiHidden="0" w:uiPriority="62" w:unhideWhenUsed="0"/>
-    <w:lsdException w:name="Medium Shading 1 Accent 5" w:semiHidden="0" w:uiPriority="63" w:unhideWhenUsed="0"/>
-    <w:lsdException w:name="Medium Shading 2 Accent 5" w:semiHidden="0" w:uiPriority="64" w:unhideWhenUsed="0"/>
-    <w:lsdException w:name="Medium List 1 Accent 5" w:semiHidden="0" w:uiPriority="65" w:unhideWhenUsed="0"/>
-    <w:lsdException w:name="Medium List 2 Accent 5" w:semiHidden="0" w:uiPriority="66" w:unhideWhenUsed="0"/>
-    <w:lsdException w:name="Medium Grid 1 Accent 5" w:semiHidden="0" w:uiPriority="67" w:unhideWhenUsed="0"/>
-    <w:lsdException w:name="Medium Grid 2 Accent 5" w:semiHidden="0" w:uiPriority="68" w:unhideWhenUsed="0"/>
-    <w:lsdException w:name="Medium Grid 3 Accent 5" w:semiHidden="0" w:uiPriority="69" w:unhideWhenUsed="0"/>
-    <w:lsdException w:name="Dark List Accent 5" w:semiHidden="0" w:uiPriority="70" w:unhideWhenUsed="0"/>
-    <w:lsdException w:name="Colorful Shading Accent 5" w:semiHidden="0" w:uiPriority="71" w:unhideWhenUsed="0"/>
-    <w:lsdException w:name="Colorful List Accent 5" w:semiHidden="0" w:uiPriority="72" w:unhideWhenUsed="0"/>
-    <w:lsdException w:name="Colorful Grid Accent 5" w:semiHidden="0" w:uiPriority="73" w:unhideWhenUsed="0"/>
-    <w:lsdException w:name="Light Shading Accent 6" w:semiHidden="0" w:uiPriority="60" w:unhideWhenUsed="0"/>
-    <w:lsdException w:name="Light List Accent 6" w:semiHidden="0" w:uiPriority="61" w:unhideWhenUsed="0"/>
-    <w:lsdException w:name="Light Grid Accent 6" w:semiHidden="0" w:uiPriority="62" w:unhideWhenUsed="0"/>
-    <w:lsdException w:name="Medium Shading 1 Accent 6" w:semiHidden="0" w:uiPriority="63" w:unhideWhenUsed="0"/>
-    <w:lsdException w:name="Medium Shading 2 Accent 6" w:semiHidden="0" w:uiPriority="64" w:unhideWhenUsed="0"/>
-    <w:lsdException w:name="Medium List 1 Accent 6" w:semiHidden="0" w:uiPriority="65" w:unhideWhenUsed="0"/>
-    <w:lsdException w:name="Medium List 2 Accent 6" w:semiHidden="0" w:uiPriority="66" w:unhideWhenUsed="0"/>
-    <w:lsdException w:name="Medium Grid 1 Accent 6" w:semiHidden="0" w:uiPriority="67" w:unhideWhenUsed="0"/>
-    <w:lsdException w:name="Medium Grid 2 Accent 6" w:semiHidden="0" w:uiPriority="68" w:unhideWhenUsed="0"/>
-    <w:lsdException w:name="Medium Grid 3 Accent 6" w:semiHidden="0" w:uiPriority="69" w:unhideWhenUsed="0"/>
-    <w:lsdException w:name="Dark List Accent 6" w:semiHidden="0" w:uiPriority="70" w:unhideWhenUsed="0"/>
-    <w:lsdException w:name="Colorful Shading Accent 6" w:semiHidden="0" w:uiPriority="71" w:unhideWhenUsed="0"/>
-    <w:lsdException w:name="Colorful List Accent 6" w:semiHidden="0" w:uiPriority="72" w:unhideWhenUsed="0"/>
-    <w:lsdException w:name="Colorful Grid Accent 6" w:semiHidden="0" w:uiPriority="73" w:unhideWhenUsed="0"/>
-    <w:lsdException w:name="Subtle Emphasis" w:semiHidden="0" w:uiPriority="19" w:unhideWhenUsed="0" w:qFormat="1"/>
-    <w:lsdException w:name="Intense Emphasis" w:semiHidden="0" w:uiPriority="21" w:unhideWhenUsed="0" w:qFormat="1"/>
-    <w:lsdException w:name="Subtle Reference" w:semiHidden="0" w:uiPriority="31" w:unhideWhenUsed="0" w:qFormat="1"/>
-    <w:lsdException w:name="Intense Reference" w:semiHidden="0" w:uiPriority="32" w:unhideWhenUsed="0" w:qFormat="1"/>
-    <w:lsdException w:name="Book Title" w:semiHidden="0" w:uiPriority="33" w:unhideWhenUsed="0" w:qFormat="1"/>
-    <w:lsdException w:name="Bibliography" w:uiPriority="37"/>
-    <w:lsdException w:name="TOC Heading" w:uiPriority="39" w:qFormat="1"/>
-  </w:latentStyles>
-  <w:style w:type="paragraph" w:default="1" w:styleId="Normal">
-    <w:name w:val="Normal"/>
-    <w:qFormat/>
-    <w:rsid w:val="00F73143"/>
-    <w:pPr>
-      <w:spacing w:after="200"/>
-    </w:pPr>
-  </w:style>
-  <w:style w:type="paragraph" w:styleId="Heading1">
-    <w:name w:val="heading 1"/>
-    <w:basedOn w:val="Normal"/>
-    <w:link w:val="Heading1Char"/>
-    <w:uiPriority w:val="1"/>
-    <w:qFormat/>
-    <w:rsid w:val="00F73143"/>
-    <w:pPr>
-      <w:widowControl w:val="0"/>
-      <w:spacing w:after="0"/>
-      <w:ind w:left="69"/>
-      <w:outlineLvl w:val="0"/>
-    </w:pPr>
-    <w:rPr>
-      <w:rFonts w:ascii="Calibri" w:eastAsia="Calibri" w:hAnsi="Calibri"/>
-      <w:b/>
-      <w:bCs/>
-      <w:sz w:val="19"/>
-      <w:szCs w:val="19"/>
-    </w:rPr>
-  </w:style>
-  <w:style w:type="character" w:default="1" w:styleId="DefaultParagraphFont">
-    <w:name w:val="Default Paragraph Font"/>
-    <w:uiPriority w:val="1"/>
-    <w:semiHidden/>
-    <w:unhideWhenUsed/>
-  </w:style>
-  <w:style w:type="table" w:default="1" w:styleId="TableNormal">
-    <w:name w:val="Normal Table"/>
-    <w:uiPriority w:val="99"/>
-    <w:semiHidden/>
-    <w:unhideWhenUsed/>
-    <w:tblPr>
-      <w:tblInd w:w="0" w:type="dxa"/>
-      <w:tblCellMar>
-        <w:top w:w="0" w:type="dxa"/>
-        <w:left w:w="108" w:type="dxa"/>
-        <w:bottom w:w="0" w:type="dxa"/>
-        <w:right w:w="108" w:type="dxa"/>
-      </w:tblCellMar>
-    </w:tblPr>
-  </w:style>
-  <w:style w:type="numbering" w:default="1" w:styleId="NoList">
-    <w:name w:val="No List"/>
-    <w:uiPriority w:val="99"/>
-    <w:semiHidden/>
-    <w:unhideWhenUsed/>
-  </w:style>
-  <w:style w:type="paragraph" w:styleId="BodyText">
-    <w:name w:val="Body Text"/>
-    <w:basedOn w:val="Normal"/>
-    <w:link w:val="BodyTextChar"/>
-    <w:uiPriority w:val="1"/>
-    <w:qFormat/>
-    <w:rsid w:val="00F73143"/>
-    <w:pPr>
-      <w:widowControl w:val="0"/>
-      <w:spacing w:after="0"/>
-      <w:ind w:left="259" w:hanging="142"/>
-    </w:pPr>
-    <w:rPr>
-      <w:rFonts w:ascii="Calibri" w:eastAsia="Calibri" w:hAnsi="Calibri"/>
-      <w:sz w:val="18"/>
-      <w:szCs w:val="18"/>
-    </w:rPr>
-  </w:style>
-  <w:style w:type="character" w:customStyle="1" w:styleId="BodyTextChar">
-    <w:name w:val="Body Text Char"/>
-    <w:basedOn w:val="DefaultParagraphFont"/>
-    <w:link w:val="BodyText"/>
-    <w:uiPriority w:val="1"/>
-    <w:rsid w:val="00F73143"/>
-    <w:rPr>
-      <w:rFonts w:ascii="Calibri" w:eastAsia="Calibri" w:hAnsi="Calibri"/>
-      <w:sz w:val="18"/>
-      <w:szCs w:val="18"/>
-    </w:rPr>
-  </w:style>
-  <w:style w:type="paragraph" w:customStyle="1" w:styleId="TableParagraph">
-    <w:name w:val="Table Paragraph"/>
-    <w:basedOn w:val="Normal"/>
-    <w:uiPriority w:val="1"/>
-    <w:qFormat/>
-    <w:rsid w:val="00F73143"/>
-    <w:pPr>
-      <w:widowControl w:val="0"/>
-      <w:spacing w:after="0"/>
-    </w:pPr>
-    <w:rPr>
-      <w:rFonts w:eastAsiaTheme="minorHAnsi"/>
-      <w:sz w:val="22"/>
-      <w:szCs w:val="22"/>
-    </w:rPr>
-  </w:style>
-  <w:style w:type="table" w:styleId="TableGrid">
-    <w:name w:val="Table Grid"/>
-    <w:basedOn w:val="TableNormal"/>
-    <w:uiPriority w:val="59"/>
-    <w:rsid w:val="00F73143"/>
-    <w:pPr>
-      <w:widowControl w:val="0"/>
-    </w:pPr>
-    <w:rPr>
-      <w:rFonts w:eastAsiaTheme="minorHAnsi"/>
-      <w:sz w:val="22"/>
-      <w:szCs w:val="22"/>
-    </w:rPr>
-    <w:tblPr>
-      <w:tblInd w:w="0" w:type="dxa"/>
-      <w:tblBorders>
-        <w:top w:val="single" w:sz="4" w:space="0" w:color="auto"/>
-        <w:left w:val="single" w:sz="4" w:space="0" w:color="auto"/>
-        <w:bottom w:val="single" w:sz="4" w:space="0" w:color="auto"/>
-        <w:right w:val="single" w:sz="4" w:space="0" w:color="auto"/>
-        <w:insideH w:val="single" w:sz="4" w:space="0" w:color="auto"/>
-        <w:insideV w:val="single" w:sz="4" w:space="0" w:color="auto"/>
-      </w:tblBorders>
-      <w:tblCellMar>
-        <w:top w:w="0" w:type="dxa"/>
-        <w:left w:w="108" w:type="dxa"/>
-        <w:bottom w:w="0" w:type="dxa"/>
-        <w:right w:w="108" w:type="dxa"/>
-      </w:tblCellMar>
-    </w:tblPr>
-  </w:style>
-  <w:style w:type="character" w:customStyle="1" w:styleId="Heading1Char">
-    <w:name w:val="Heading 1 Char"/>
-    <w:basedOn w:val="DefaultParagraphFont"/>
-    <w:link w:val="Heading1"/>
-    <w:uiPriority w:val="1"/>
-    <w:rsid w:val="00F73143"/>
-    <w:rPr>
-      <w:rFonts w:ascii="Calibri" w:eastAsia="Calibri" w:hAnsi="Calibri"/>
-      <w:b/>
-      <w:bCs/>
-      <w:sz w:val="19"/>
-      <w:szCs w:val="19"/>
-    </w:rPr>
-  </w:style>
-  <w:style w:type="table" w:styleId="LightList-Accent5">
-    <w:name w:val="Light List Accent 5"/>
-    <w:basedOn w:val="TableNormal"/>
-    <w:uiPriority w:val="61"/>
-    <w:rsid w:val="00F73143"/>
-    <w:tblPr>
-      <w:tblStyleRowBandSize w:val="1"/>
-      <w:tblStyleColBandSize w:val="1"/>
-      <w:tblInd w:w="0" w:type="dxa"/>
-      <w:tblBorders>
-        <w:top w:val="single" w:sz="8" w:space="0" w:color="4BACC6" w:themeColor="accent5"/>
-        <w:left w:val="single" w:sz="8" w:space="0" w:color="4BACC6" w:themeColor="accent5"/>
-        <w:bottom w:val="single" w:sz="8" w:space="0" w:color="4BACC6" w:themeColor="accent5"/>
-        <w:right w:val="single" w:sz="8" w:space="0" w:color="4BACC6" w:themeColor="accent5"/>
-      </w:tblBorders>
-      <w:tblCellMar>
-        <w:top w:w="0" w:type="dxa"/>
-        <w:left w:w="108" w:type="dxa"/>
-        <w:bottom w:w="0" w:type="dxa"/>
-        <w:right w:w="108" w:type="dxa"/>
-      </w:tblCellMar>
     </w:tblPr>
     <w:tblStylePr w:type="firstRow">
       <w:pPr>
@@ -12233,7 +11902,7 @@
 </file>
 
 <file path=customXml/itemProps1.xml><?xml version="1.0" encoding="utf-8"?>
-<ds:datastoreItem xmlns:ds="http://schemas.openxmlformats.org/officeDocument/2006/customXml" ds:itemID="{81B3A5B4-7BD9-CF4C-97CC-894CE59B8D01}">
+<ds:datastoreItem xmlns:ds="http://schemas.openxmlformats.org/officeDocument/2006/customXml" ds:itemID="{FC8B4B6A-6FF4-46FA-BBCB-D35B1721C825}">
   <ds:schemaRefs>
     <ds:schemaRef ds:uri="http://schemas.openxmlformats.org/officeDocument/2006/bibliography"/>
   </ds:schemaRefs>

</xml_diff>